<commit_message>
used pacthwork made new combined figs,makedotplot for species X mut,and add template for slides
</commit_message>
<xml_diff>
--- a/Usedforpaper/Final_Report_draft(2810).docx
+++ b/Usedforpaper/Final_Report_draft(2810).docx
@@ -183,6 +183,7 @@
     <w:p>
       <w:pPr>
         <w:numPr>
+          <w:ilvl w:val="0"/>
           <w:numId w:val="0"/>
         </w:numPr>
         <w:rPr>
@@ -199,6 +200,7 @@
     <w:p>
       <w:pPr>
         <w:numPr>
+          <w:ilvl w:val="0"/>
           <w:numId w:val="0"/>
         </w:numPr>
         <w:rPr>
@@ -209,6 +211,7 @@
     <w:p>
       <w:pPr>
         <w:numPr>
+          <w:ilvl w:val="0"/>
           <w:numId w:val="0"/>
         </w:numPr>
         <w:rPr>
@@ -225,6 +228,7 @@
     <w:p>
       <w:pPr>
         <w:numPr>
+          <w:ilvl w:val="0"/>
           <w:numId w:val="0"/>
         </w:numPr>
         <w:rPr>
@@ -235,6 +239,7 @@
     <w:p>
       <w:pPr>
         <w:numPr>
+          <w:ilvl w:val="0"/>
           <w:numId w:val="0"/>
         </w:numPr>
         <w:rPr>
@@ -527,6 +532,7 @@
     <w:p>
       <w:pPr>
         <w:numPr>
+          <w:ilvl w:val="0"/>
           <w:numId w:val="0"/>
         </w:numPr>
         <w:rPr>
@@ -598,6 +604,7 @@
     <w:p>
       <w:pPr>
         <w:numPr>
+          <w:ilvl w:val="0"/>
           <w:numId w:val="0"/>
         </w:numPr>
         <w:rPr>
@@ -608,6 +615,7 @@
     <w:p>
       <w:pPr>
         <w:numPr>
+          <w:ilvl w:val="0"/>
           <w:numId w:val="0"/>
         </w:numPr>
         <w:rPr>
@@ -624,6 +632,7 @@
     <w:p>
       <w:pPr>
         <w:numPr>
+          <w:ilvl w:val="0"/>
           <w:numId w:val="0"/>
         </w:numPr>
         <w:rPr>
@@ -634,6 +643,7 @@
     <w:p>
       <w:pPr>
         <w:numPr>
+          <w:ilvl w:val="0"/>
           <w:numId w:val="0"/>
         </w:numPr>
         <w:rPr>
@@ -650,6 +660,7 @@
     <w:p>
       <w:pPr>
         <w:numPr>
+          <w:ilvl w:val="0"/>
           <w:numId w:val="0"/>
         </w:numPr>
         <w:rPr>
@@ -666,6 +677,7 @@
     <w:p>
       <w:pPr>
         <w:numPr>
+          <w:ilvl w:val="0"/>
           <w:numId w:val="0"/>
         </w:numPr>
         <w:rPr>
@@ -676,6 +688,7 @@
     <w:p>
       <w:pPr>
         <w:numPr>
+          <w:ilvl w:val="0"/>
           <w:numId w:val="0"/>
         </w:numPr>
         <w:rPr>
@@ -692,6 +705,7 @@
     <w:p>
       <w:pPr>
         <w:numPr>
+          <w:ilvl w:val="0"/>
           <w:numId w:val="0"/>
         </w:numPr>
         <w:rPr>
@@ -708,6 +722,7 @@
     <w:p>
       <w:pPr>
         <w:numPr>
+          <w:ilvl w:val="0"/>
           <w:numId w:val="0"/>
         </w:numPr>
         <w:rPr>
@@ -718,6 +733,7 @@
     <w:p>
       <w:pPr>
         <w:numPr>
+          <w:ilvl w:val="0"/>
           <w:numId w:val="0"/>
         </w:numPr>
         <w:rPr>
@@ -734,6 +750,7 @@
     <w:p>
       <w:pPr>
         <w:numPr>
+          <w:ilvl w:val="0"/>
           <w:numId w:val="0"/>
         </w:numPr>
         <w:rPr>
@@ -744,6 +761,7 @@
     <w:p>
       <w:pPr>
         <w:numPr>
+          <w:ilvl w:val="0"/>
           <w:numId w:val="0"/>
         </w:numPr>
         <w:rPr>
@@ -760,6 +778,7 @@
     <w:p>
       <w:pPr>
         <w:numPr>
+          <w:ilvl w:val="0"/>
           <w:numId w:val="0"/>
         </w:numPr>
         <w:rPr>
@@ -770,6 +789,7 @@
     <w:p>
       <w:pPr>
         <w:numPr>
+          <w:ilvl w:val="0"/>
           <w:numId w:val="0"/>
         </w:numPr>
         <w:rPr>
@@ -786,6 +806,7 @@
     <w:p>
       <w:pPr>
         <w:numPr>
+          <w:ilvl w:val="0"/>
           <w:numId w:val="0"/>
         </w:numPr>
         <w:rPr>
@@ -796,6 +817,7 @@
     <w:p>
       <w:pPr>
         <w:numPr>
+          <w:ilvl w:val="0"/>
           <w:numId w:val="0"/>
         </w:numPr>
         <w:rPr>
@@ -812,6 +834,7 @@
     <w:p>
       <w:pPr>
         <w:numPr>
+          <w:ilvl w:val="0"/>
           <w:numId w:val="0"/>
         </w:numPr>
         <w:rPr>
@@ -822,6 +845,7 @@
     <w:p>
       <w:pPr>
         <w:numPr>
+          <w:ilvl w:val="0"/>
           <w:numId w:val="0"/>
         </w:numPr>
         <w:rPr>
@@ -838,6 +862,7 @@
     <w:p>
       <w:pPr>
         <w:numPr>
+          <w:ilvl w:val="0"/>
           <w:numId w:val="0"/>
         </w:numPr>
         <w:rPr>
@@ -848,6 +873,7 @@
     <w:p>
       <w:pPr>
         <w:numPr>
+          <w:ilvl w:val="0"/>
           <w:numId w:val="0"/>
         </w:numPr>
         <w:rPr>
@@ -864,6 +890,7 @@
     <w:p>
       <w:pPr>
         <w:numPr>
+          <w:ilvl w:val="0"/>
           <w:numId w:val="0"/>
         </w:numPr>
         <w:rPr>
@@ -874,6 +901,7 @@
     <w:p>
       <w:pPr>
         <w:numPr>
+          <w:ilvl w:val="0"/>
           <w:numId w:val="0"/>
         </w:numPr>
         <w:rPr>
@@ -890,6 +918,7 @@
     <w:p>
       <w:pPr>
         <w:numPr>
+          <w:ilvl w:val="0"/>
           <w:numId w:val="0"/>
         </w:numPr>
         <w:rPr>
@@ -900,6 +929,7 @@
     <w:p>
       <w:pPr>
         <w:numPr>
+          <w:ilvl w:val="0"/>
           <w:numId w:val="0"/>
         </w:numPr>
         <w:rPr>
@@ -916,6 +946,7 @@
     <w:p>
       <w:pPr>
         <w:numPr>
+          <w:ilvl w:val="0"/>
           <w:numId w:val="0"/>
         </w:numPr>
         <w:rPr>
@@ -926,6 +957,7 @@
     <w:p>
       <w:pPr>
         <w:numPr>
+          <w:ilvl w:val="0"/>
           <w:numId w:val="0"/>
         </w:numPr>
         <w:rPr>
@@ -942,6 +974,7 @@
     <w:p>
       <w:pPr>
         <w:numPr>
+          <w:ilvl w:val="0"/>
           <w:numId w:val="0"/>
         </w:numPr>
         <w:rPr>
@@ -952,6 +985,7 @@
     <w:p>
       <w:pPr>
         <w:numPr>
+          <w:ilvl w:val="0"/>
           <w:numId w:val="0"/>
         </w:numPr>
         <w:rPr>
@@ -968,6 +1002,7 @@
     <w:p>
       <w:pPr>
         <w:numPr>
+          <w:ilvl w:val="0"/>
           <w:numId w:val="0"/>
         </w:numPr>
         <w:rPr>
@@ -978,6 +1013,7 @@
     <w:p>
       <w:pPr>
         <w:numPr>
+          <w:ilvl w:val="0"/>
           <w:numId w:val="0"/>
         </w:numPr>
         <w:rPr>
@@ -994,6 +1030,7 @@
     <w:p>
       <w:pPr>
         <w:numPr>
+          <w:ilvl w:val="0"/>
           <w:numId w:val="0"/>
         </w:numPr>
         <w:rPr>
@@ -1004,6 +1041,7 @@
     <w:p>
       <w:pPr>
         <w:numPr>
+          <w:ilvl w:val="0"/>
           <w:numId w:val="0"/>
         </w:numPr>
         <w:rPr>
@@ -1020,6 +1058,7 @@
     <w:p>
       <w:pPr>
         <w:numPr>
+          <w:ilvl w:val="0"/>
           <w:numId w:val="0"/>
         </w:numPr>
         <w:rPr>
@@ -1030,6 +1069,7 @@
     <w:p>
       <w:pPr>
         <w:numPr>
+          <w:ilvl w:val="0"/>
           <w:numId w:val="0"/>
         </w:numPr>
         <w:rPr>
@@ -1046,6 +1086,7 @@
     <w:p>
       <w:pPr>
         <w:numPr>
+          <w:ilvl w:val="0"/>
           <w:numId w:val="0"/>
         </w:numPr>
         <w:rPr>
@@ -1056,6 +1097,7 @@
     <w:p>
       <w:pPr>
         <w:numPr>
+          <w:ilvl w:val="0"/>
           <w:numId w:val="0"/>
         </w:numPr>
         <w:rPr>
@@ -1068,12 +1110,11 @@
         </w:rPr>
         <w:t>Thus, RpoB is not only a direct target of rifampicin but also one of the most important molecular hallmarks of drug resistance in Mycobacterium tuberculosis. The structural and functional studies of rpoB mutations not only provide a precise molecular basis for understanding the mechanism of action of Rifampicin, but also lay a theoretical foundation for the development of a new generation of RNA polymerase inhibitors and rapid drug resistance diagnostic tools.</w:t>
       </w:r>
-      <w:bookmarkStart w:id="0" w:name="_GoBack"/>
-      <w:bookmarkEnd w:id="0"/>
-    </w:p>
-    <w:p>
-      <w:pPr>
-        <w:numPr>
+    </w:p>
+    <w:p>
+      <w:pPr>
+        <w:numPr>
+          <w:ilvl w:val="0"/>
           <w:numId w:val="0"/>
         </w:numPr>
         <w:rPr>
@@ -1090,6 +1131,7 @@
     <w:p>
       <w:pPr>
         <w:numPr>
+          <w:ilvl w:val="0"/>
           <w:numId w:val="0"/>
         </w:numPr>
         <w:rPr>
@@ -1100,6 +1142,7 @@
     <w:p>
       <w:pPr>
         <w:numPr>
+          <w:ilvl w:val="0"/>
           <w:numId w:val="0"/>
         </w:numPr>
         <w:rPr>
@@ -1116,6 +1159,7 @@
     <w:p>
       <w:pPr>
         <w:numPr>
+          <w:ilvl w:val="0"/>
           <w:numId w:val="0"/>
         </w:numPr>
         <w:rPr>
@@ -1126,6 +1170,7 @@
     <w:p>
       <w:pPr>
         <w:numPr>
+          <w:ilvl w:val="0"/>
           <w:numId w:val="0"/>
         </w:numPr>
         <w:rPr>
@@ -1142,6 +1187,7 @@
     <w:p>
       <w:pPr>
         <w:numPr>
+          <w:ilvl w:val="0"/>
           <w:numId w:val="0"/>
         </w:numPr>
         <w:rPr>
@@ -1152,6 +1198,7 @@
     <w:p>
       <w:pPr>
         <w:numPr>
+          <w:ilvl w:val="0"/>
           <w:numId w:val="0"/>
         </w:numPr>
         <w:rPr>
@@ -1168,6 +1215,7 @@
     <w:p>
       <w:pPr>
         <w:numPr>
+          <w:ilvl w:val="0"/>
           <w:numId w:val="0"/>
         </w:numPr>
         <w:rPr>
@@ -1178,6 +1226,7 @@
     <w:p>
       <w:pPr>
         <w:numPr>
+          <w:ilvl w:val="0"/>
           <w:numId w:val="0"/>
         </w:numPr>
         <w:rPr>
@@ -1194,6 +1243,7 @@
     <w:p>
       <w:pPr>
         <w:numPr>
+          <w:ilvl w:val="0"/>
           <w:numId w:val="0"/>
         </w:numPr>
         <w:rPr>
@@ -1204,6 +1254,7 @@
     <w:p>
       <w:pPr>
         <w:numPr>
+          <w:ilvl w:val="0"/>
           <w:numId w:val="0"/>
         </w:numPr>
         <w:rPr>
@@ -1220,6 +1271,7 @@
     <w:p>
       <w:pPr>
         <w:numPr>
+          <w:ilvl w:val="0"/>
           <w:numId w:val="0"/>
         </w:numPr>
         <w:rPr>
@@ -1230,6 +1282,7 @@
     <w:p>
       <w:pPr>
         <w:numPr>
+          <w:ilvl w:val="0"/>
           <w:numId w:val="0"/>
         </w:numPr>
         <w:rPr>
@@ -1246,6 +1299,7 @@
     <w:p>
       <w:pPr>
         <w:numPr>
+          <w:ilvl w:val="0"/>
           <w:numId w:val="0"/>
         </w:numPr>
         <w:rPr>
@@ -1256,6 +1310,7 @@
     <w:p>
       <w:pPr>
         <w:numPr>
+          <w:ilvl w:val="0"/>
           <w:numId w:val="0"/>
         </w:numPr>
         <w:rPr>
@@ -1272,6 +1327,7 @@
     <w:p>
       <w:pPr>
         <w:numPr>
+          <w:ilvl w:val="0"/>
           <w:numId w:val="0"/>
         </w:numPr>
         <w:rPr>
@@ -1282,6 +1338,7 @@
     <w:p>
       <w:pPr>
         <w:numPr>
+          <w:ilvl w:val="0"/>
           <w:numId w:val="0"/>
         </w:numPr>
         <w:rPr>
@@ -1298,6 +1355,7 @@
     <w:p>
       <w:pPr>
         <w:numPr>
+          <w:ilvl w:val="0"/>
           <w:numId w:val="0"/>
         </w:numPr>
         <w:rPr>
@@ -1308,6 +1366,7 @@
     <w:p>
       <w:pPr>
         <w:numPr>
+          <w:ilvl w:val="0"/>
           <w:numId w:val="0"/>
         </w:numPr>
         <w:rPr>
@@ -1324,6 +1383,7 @@
     <w:p>
       <w:pPr>
         <w:numPr>
+          <w:ilvl w:val="0"/>
           <w:numId w:val="0"/>
         </w:numPr>
         <w:rPr>
@@ -1334,6 +1394,7 @@
     <w:p>
       <w:pPr>
         <w:numPr>
+          <w:ilvl w:val="0"/>
           <w:numId w:val="0"/>
         </w:numPr>
         <w:rPr>
@@ -1350,6 +1411,7 @@
     <w:p>
       <w:pPr>
         <w:numPr>
+          <w:ilvl w:val="0"/>
           <w:numId w:val="0"/>
         </w:numPr>
         <w:rPr>
@@ -1360,6 +1422,7 @@
     <w:p>
       <w:pPr>
         <w:numPr>
+          <w:ilvl w:val="0"/>
           <w:numId w:val="0"/>
         </w:numPr>
         <w:rPr>
@@ -1376,6 +1439,7 @@
     <w:p>
       <w:pPr>
         <w:numPr>
+          <w:ilvl w:val="0"/>
           <w:numId w:val="0"/>
         </w:numPr>
         <w:rPr>
@@ -1386,6 +1450,7 @@
     <w:p>
       <w:pPr>
         <w:numPr>
+          <w:ilvl w:val="0"/>
           <w:numId w:val="0"/>
         </w:numPr>
         <w:rPr>
@@ -1402,32 +1467,99 @@
     <w:p>
       <w:pPr>
         <w:numPr>
+          <w:ilvl w:val="0"/>
           <w:numId w:val="0"/>
         </w:numPr>
         <w:rPr>
           <w:rFonts w:hint="default"/>
         </w:rPr>
       </w:pPr>
-    </w:p>
-    <w:p>
-      <w:pPr>
-        <w:numPr>
-          <w:numId w:val="0"/>
-        </w:numPr>
+      <w:r>
         <w:rPr>
           <w:rFonts w:hint="default"/>
         </w:rPr>
-      </w:pPr>
-      <w:r>
+        <w:t>As the demand shifts to processing abundant genomics, transcriptomics, and clinical data, machine learning (ML) has become an indispensable tool in modern bioinformatics and infectious disease research. Machine learning models can reveal complex nonlinear patterns in high-dimensional biological data, thereby achieving relatively accurate phenotypic predictions and biomarker discovery.</w:t>
+      </w:r>
+    </w:p>
+    <w:p>
+      <w:pPr>
+        <w:numPr>
+          <w:ilvl w:val="0"/>
+          <w:numId w:val="0"/>
+        </w:numPr>
         <w:rPr>
           <w:rFonts w:hint="default"/>
         </w:rPr>
+      </w:pPr>
+      <w:r>
+        <w:rPr>
+          <w:rFonts w:hint="default"/>
+        </w:rPr>
+        <w:t>多项代表性研究已证实，ML 算法能够模拟不同病原体中复杂的基因型-表型关系。例如，Yang 等人 (2024, PLOS Computational Biology) 开发了一个 XGBoost 回归框架，该框架基于来自全球 CRyPTIC 数据集的 10,000 多个结核分枝杆菌基因组进行训练。利用从未组装测序读段中提取的原始 k-mer 特征，该模型定量预测了 13 种抗结核药物的最小抑菌浓度 (MIC，以 log₂MIC 表示)，与表型检测结果的一致性超过 90%。这种方法不仅实现了精确的药物敏感性预测，还揭示了与耐药性相关的新基因组区域。</w:t>
+      </w:r>
+    </w:p>
+    <w:p>
+      <w:pPr>
+        <w:numPr>
+          <w:ilvl w:val="0"/>
+          <w:numId w:val="0"/>
+        </w:numPr>
+        <w:rPr>
+          <w:rFonts w:hint="default"/>
+        </w:rPr>
+      </w:pPr>
+      <w:r>
+        <w:rPr>
+          <w:rFonts w:hint="default"/>
+        </w:rPr>
+        <w:t>类似地，Walker 等人…… (2022, Nature Communications) 将随机森林分类器应用于超过 20,000 株结核分枝杆菌分离株的变异特征，以预测其对 13 种药物的耐药性。他们的模型通过特征重要性排序</w:t>
+      </w:r>
+      <w:r>
+        <w:rPr>
+          <w:rFonts w:hint="eastAsia" w:eastAsia="SimSun"/>
+          <w:lang w:val="en-US" w:eastAsia="zh-CN"/>
+        </w:rPr>
+        <w:t>展现了不错的</w:t>
+      </w:r>
+      <w:r>
+        <w:rPr>
+          <w:rFonts w:hint="default"/>
+        </w:rPr>
+        <w:t>可解释性，识别出了经典的和先前未知的耐药突变。Davis 等人 (2019, Nature Communications) 将研究范围扩展到结核病以外，他们利用梯度提升算法处理大肠杆菌和肺炎克雷伯菌的全基因组 SNP 数据，证明机器学习模型可以跨物种泛化，并高精度地预测多重耐药性。与此同时，Arango-Argoty 等人 (2018, Nucleic Acids Research) 提出了 DeepARG，这是一种基于大规模环境宏基因组训练的深度卷积神经网络，用于从短读长数据中自动识别抗菌药物耐药基因 (ARG)。他们的方法是首批能够检测复杂微生物群落中已知和新型 ARG 家族的深度学习框架之一。同样，Moradigaravand等人（2018，mBio）应用Lasso逻辑回归分析了1400个金黄色葡萄球菌基因组，以预测其β-内酰胺类和甲氧西林耐药性，在最大限度减少模型过拟合的同时，提供了可解释的基因水平关联。</w:t>
+      </w:r>
+    </w:p>
+    <w:p>
+      <w:pPr>
+        <w:numPr>
+          <w:ilvl w:val="0"/>
+          <w:numId w:val="0"/>
+        </w:numPr>
+        <w:rPr>
+          <w:rFonts w:hint="default"/>
+        </w:rPr>
+      </w:pPr>
+    </w:p>
+    <w:p>
+      <w:pPr>
+        <w:numPr>
+          <w:ilvl w:val="0"/>
+          <w:numId w:val="0"/>
+        </w:numPr>
+        <w:rPr>
+          <w:rFonts w:hint="default"/>
+        </w:rPr>
+      </w:pPr>
+      <w:r>
+        <w:rPr>
+          <w:rFonts w:hint="default"/>
+        </w:rPr>
         <w:t>不同物种rpoB序列差异下的结构敏感性</w:t>
       </w:r>
     </w:p>
     <w:p>
       <w:pPr>
         <w:numPr>
+          <w:ilvl w:val="0"/>
           <w:numId w:val="0"/>
         </w:numPr>
         <w:rPr>
@@ -1438,6 +1570,7 @@
     <w:p>
       <w:pPr>
         <w:numPr>
+          <w:ilvl w:val="0"/>
           <w:numId w:val="0"/>
         </w:numPr>
         <w:rPr>
@@ -1448,12 +1581,13 @@
         <w:rPr>
           <w:rFonts w:hint="default"/>
         </w:rPr>
-        <w:t>4. 已有的利福平耐药性研究进展</w:t>
-      </w:r>
-    </w:p>
-    <w:p>
-      <w:pPr>
-        <w:numPr>
+        <w:t>5. 研究空白与科学问题定位</w:t>
+      </w:r>
+    </w:p>
+    <w:p>
+      <w:pPr>
+        <w:numPr>
+          <w:ilvl w:val="0"/>
           <w:numId w:val="0"/>
         </w:numPr>
         <w:rPr>
@@ -1464,6 +1598,7 @@
     <w:p>
       <w:pPr>
         <w:numPr>
+          <w:ilvl w:val="0"/>
           <w:numId w:val="0"/>
         </w:numPr>
         <w:rPr>
@@ -1474,12 +1609,13 @@
         <w:rPr>
           <w:rFonts w:hint="default"/>
         </w:rPr>
-        <w:t>4.1 临床与实验研究的主要模型物种</w:t>
-      </w:r>
-    </w:p>
-    <w:p>
-      <w:pPr>
-        <w:numPr>
+        <w:t>5.1 跨物种耐药预测的必要性</w:t>
+      </w:r>
+    </w:p>
+    <w:p>
+      <w:pPr>
+        <w:numPr>
+          <w:ilvl w:val="0"/>
           <w:numId w:val="0"/>
         </w:numPr>
         <w:rPr>
@@ -1490,6 +1626,7 @@
     <w:p>
       <w:pPr>
         <w:numPr>
+          <w:ilvl w:val="0"/>
           <w:numId w:val="0"/>
         </w:numPr>
         <w:rPr>
@@ -1500,12 +1637,13 @@
         <w:rPr>
           <w:rFonts w:hint="default"/>
         </w:rPr>
-        <w:t>结核分枝杆菌（Mycobacterium tuberculosis）</w:t>
-      </w:r>
-    </w:p>
-    <w:p>
-      <w:pPr>
-        <w:numPr>
+        <w:t>环境细菌作为耐药基因储库（resistome）的潜在威胁</w:t>
+      </w:r>
+    </w:p>
+    <w:p>
+      <w:pPr>
+        <w:numPr>
+          <w:ilvl w:val="0"/>
           <w:numId w:val="0"/>
         </w:numPr>
         <w:rPr>
@@ -1516,6 +1654,7 @@
     <w:p>
       <w:pPr>
         <w:numPr>
+          <w:ilvl w:val="0"/>
           <w:numId w:val="0"/>
         </w:numPr>
         <w:rPr>
@@ -1526,12 +1665,13 @@
         <w:rPr>
           <w:rFonts w:hint="default"/>
         </w:rPr>
-        <w:t>麻风分枝杆菌（M. leprae）</w:t>
-      </w:r>
-    </w:p>
-    <w:p>
-      <w:pPr>
-        <w:numPr>
+        <w:t>利福平使用后的环境残留导致选择压力</w:t>
+      </w:r>
+    </w:p>
+    <w:p>
+      <w:pPr>
+        <w:numPr>
+          <w:ilvl w:val="0"/>
           <w:numId w:val="0"/>
         </w:numPr>
         <w:rPr>
@@ -1542,6 +1682,7 @@
     <w:p>
       <w:pPr>
         <w:numPr>
+          <w:ilvl w:val="0"/>
           <w:numId w:val="0"/>
         </w:numPr>
         <w:rPr>
@@ -1552,12 +1693,13 @@
         <w:rPr>
           <w:rFonts w:hint="default"/>
         </w:rPr>
-        <w:t>大肠杆菌（E. coli）、金黄色葡萄球菌（S. aureus）、铜绿假单胞菌（P. aeruginosa）</w:t>
-      </w:r>
-    </w:p>
-    <w:p>
-      <w:pPr>
-        <w:numPr>
+        <w:t>当前研究集中于少数病原体 → 缺乏对非临床细菌的预测框架</w:t>
+      </w:r>
+    </w:p>
+    <w:p>
+      <w:pPr>
+        <w:numPr>
+          <w:ilvl w:val="0"/>
           <w:numId w:val="0"/>
         </w:numPr>
         <w:rPr>
@@ -1568,6 +1710,7 @@
     <w:p>
       <w:pPr>
         <w:numPr>
+          <w:ilvl w:val="0"/>
           <w:numId w:val="0"/>
         </w:numPr>
         <w:rPr>
@@ -1578,12 +1721,13 @@
         <w:rPr>
           <w:rFonts w:hint="default"/>
         </w:rPr>
-        <w:t>环境菌与土壤放线菌（例如 Streptomyces）</w:t>
-      </w:r>
-    </w:p>
-    <w:p>
-      <w:pPr>
-        <w:numPr>
+        <w:t>5.2 利福平抗药性突变的可迁移性问题</w:t>
+      </w:r>
+    </w:p>
+    <w:p>
+      <w:pPr>
+        <w:numPr>
+          <w:ilvl w:val="0"/>
           <w:numId w:val="0"/>
         </w:numPr>
         <w:rPr>
@@ -1594,6 +1738,7 @@
     <w:p>
       <w:pPr>
         <w:numPr>
+          <w:ilvl w:val="0"/>
           <w:numId w:val="0"/>
         </w:numPr>
         <w:rPr>
@@ -1604,12 +1749,13 @@
         <w:rPr>
           <w:rFonts w:hint="default"/>
         </w:rPr>
-        <w:t>4.2 利福平抗药性数据库与突变数据积累</w:t>
-      </w:r>
-    </w:p>
-    <w:p>
-      <w:pPr>
-        <w:numPr>
+        <w:t>同源rpoB位点突变在不同物种间是否具有相同效应？</w:t>
+      </w:r>
+    </w:p>
+    <w:p>
+      <w:pPr>
+        <w:numPr>
+          <w:ilvl w:val="0"/>
           <w:numId w:val="0"/>
         </w:numPr>
         <w:rPr>
@@ -1620,6 +1766,7 @@
     <w:p>
       <w:pPr>
         <w:numPr>
+          <w:ilvl w:val="0"/>
           <w:numId w:val="0"/>
         </w:numPr>
         <w:rPr>
@@ -1630,12 +1777,13 @@
         <w:rPr>
           <w:rFonts w:hint="default"/>
         </w:rPr>
-        <w:t>TB-Profiler、WHO RDB、CARD、ResFinder等数据库</w:t>
-      </w:r>
-    </w:p>
-    <w:p>
-      <w:pPr>
-        <w:numPr>
+        <w:t>结构与序列差异对突变适应性的影响</w:t>
+      </w:r>
+    </w:p>
+    <w:p>
+      <w:pPr>
+        <w:numPr>
+          <w:ilvl w:val="0"/>
           <w:numId w:val="0"/>
         </w:numPr>
         <w:rPr>
@@ -1646,6 +1794,7 @@
     <w:p>
       <w:pPr>
         <w:numPr>
+          <w:ilvl w:val="0"/>
           <w:numId w:val="0"/>
         </w:numPr>
         <w:rPr>
@@ -1656,12 +1805,13 @@
         <w:rPr>
           <w:rFonts w:hint="default"/>
         </w:rPr>
-        <w:t>重点说明这些数据库局限于临床病原体，非模式物种覆盖不足</w:t>
-      </w:r>
-    </w:p>
-    <w:p>
-      <w:pPr>
-        <w:numPr>
+        <w:t>预测新物种耐药突变的潜在意义：</w:t>
+      </w:r>
+    </w:p>
+    <w:p>
+      <w:pPr>
+        <w:numPr>
+          <w:ilvl w:val="0"/>
           <w:numId w:val="0"/>
         </w:numPr>
         <w:rPr>
@@ -1672,6 +1822,7 @@
     <w:p>
       <w:pPr>
         <w:numPr>
+          <w:ilvl w:val="0"/>
           <w:numId w:val="0"/>
         </w:numPr>
         <w:rPr>
@@ -1682,12 +1833,13 @@
         <w:rPr>
           <w:rFonts w:hint="default"/>
         </w:rPr>
-        <w:t>4.3 跨物种耐药性比较与结构预测研究</w:t>
-      </w:r>
-    </w:p>
-    <w:p>
-      <w:pPr>
-        <w:numPr>
+        <w:t>指导未来病原风险评估</w:t>
+      </w:r>
+    </w:p>
+    <w:p>
+      <w:pPr>
+        <w:numPr>
+          <w:ilvl w:val="0"/>
           <w:numId w:val="0"/>
         </w:numPr>
         <w:rPr>
@@ -1698,6 +1850,7 @@
     <w:p>
       <w:pPr>
         <w:numPr>
+          <w:ilvl w:val="0"/>
           <w:numId w:val="0"/>
         </w:numPr>
         <w:rPr>
@@ -1708,12 +1861,13 @@
         <w:rPr>
           <w:rFonts w:hint="default"/>
         </w:rPr>
-        <w:t>比较不同物种rpoB突变的结构效应</w:t>
-      </w:r>
-    </w:p>
-    <w:p>
-      <w:pPr>
-        <w:numPr>
+        <w:t>辅助药物再设计与靶点改进</w:t>
+      </w:r>
+    </w:p>
+    <w:p>
+      <w:pPr>
+        <w:numPr>
+          <w:ilvl w:val="0"/>
           <w:numId w:val="0"/>
         </w:numPr>
         <w:rPr>
@@ -1724,6 +1878,7 @@
     <w:p>
       <w:pPr>
         <w:numPr>
+          <w:ilvl w:val="0"/>
           <w:numId w:val="0"/>
         </w:numPr>
         <w:rPr>
@@ -1734,12 +1889,13 @@
         <w:rPr>
           <w:rFonts w:hint="default"/>
         </w:rPr>
-        <w:t>分子动力学模拟（MD）或计算机辅助药物设计（CADD）研究</w:t>
-      </w:r>
-    </w:p>
-    <w:p>
-      <w:pPr>
-        <w:numPr>
+        <w:t>6. 研究目标与本项目定位</w:t>
+      </w:r>
+    </w:p>
+    <w:p>
+      <w:pPr>
+        <w:numPr>
+          <w:ilvl w:val="0"/>
           <w:numId w:val="0"/>
         </w:numPr>
         <w:rPr>
@@ -1750,6 +1906,7 @@
     <w:p>
       <w:pPr>
         <w:numPr>
+          <w:ilvl w:val="0"/>
           <w:numId w:val="0"/>
         </w:numPr>
         <w:rPr>
@@ -1760,12 +1917,13 @@
         <w:rPr>
           <w:rFonts w:hint="default"/>
         </w:rPr>
-        <w:t>展示耐药性预测在分子演化、生物信息学、药理学上的意义</w:t>
-      </w:r>
-    </w:p>
-    <w:p>
-      <w:pPr>
-        <w:numPr>
+        <w:t>6.1 项目总体目标</w:t>
+      </w:r>
+    </w:p>
+    <w:p>
+      <w:pPr>
+        <w:numPr>
+          <w:ilvl w:val="0"/>
           <w:numId w:val="0"/>
         </w:numPr>
         <w:rPr>
@@ -1776,6 +1934,7 @@
     <w:p>
       <w:pPr>
         <w:numPr>
+          <w:ilvl w:val="0"/>
           <w:numId w:val="0"/>
         </w:numPr>
         <w:rPr>
@@ -1786,12 +1945,13 @@
         <w:rPr>
           <w:rFonts w:hint="default"/>
         </w:rPr>
-        <w:t>5. 研究空白与科学问题定位</w:t>
-      </w:r>
-    </w:p>
-    <w:p>
-      <w:pPr>
-        <w:numPr>
+        <w:t>构建跨物种rpoB序列比较框架</w:t>
+      </w:r>
+    </w:p>
+    <w:p>
+      <w:pPr>
+        <w:numPr>
+          <w:ilvl w:val="0"/>
           <w:numId w:val="0"/>
         </w:numPr>
         <w:rPr>
@@ -1802,6 +1962,7 @@
     <w:p>
       <w:pPr>
         <w:numPr>
+          <w:ilvl w:val="0"/>
           <w:numId w:val="0"/>
         </w:numPr>
         <w:rPr>
@@ -1812,12 +1973,13 @@
         <w:rPr>
           <w:rFonts w:hint="default"/>
         </w:rPr>
-        <w:t>5.1 跨物种耐药预测的必要性</w:t>
-      </w:r>
-    </w:p>
-    <w:p>
-      <w:pPr>
-        <w:numPr>
+        <w:t>利用机器学习预测不同细菌物种中可能导致利福平抗药的突变位点</w:t>
+      </w:r>
+    </w:p>
+    <w:p>
+      <w:pPr>
+        <w:numPr>
+          <w:ilvl w:val="0"/>
           <w:numId w:val="0"/>
         </w:numPr>
         <w:rPr>
@@ -1828,6 +1990,7 @@
     <w:p>
       <w:pPr>
         <w:numPr>
+          <w:ilvl w:val="0"/>
           <w:numId w:val="0"/>
         </w:numPr>
         <w:rPr>
@@ -1838,12 +2001,13 @@
         <w:rPr>
           <w:rFonts w:hint="default"/>
         </w:rPr>
-        <w:t>环境细菌作为耐药基因储库（resistome）的潜在威胁</w:t>
-      </w:r>
-    </w:p>
-    <w:p>
-      <w:pPr>
-        <w:numPr>
+        <w:t>6.2 科学意义与潜在应用</w:t>
+      </w:r>
+    </w:p>
+    <w:p>
+      <w:pPr>
+        <w:numPr>
+          <w:ilvl w:val="0"/>
           <w:numId w:val="0"/>
         </w:numPr>
         <w:rPr>
@@ -1854,6 +2018,7 @@
     <w:p>
       <w:pPr>
         <w:numPr>
+          <w:ilvl w:val="0"/>
           <w:numId w:val="0"/>
         </w:numPr>
         <w:rPr>
@@ -1864,12 +2029,13 @@
         <w:rPr>
           <w:rFonts w:hint="default"/>
         </w:rPr>
-        <w:t>利福平使用后的环境残留导致选择压力</w:t>
-      </w:r>
-    </w:p>
-    <w:p>
-      <w:pPr>
-        <w:numPr>
+        <w:t>揭示抗药突变的保守与可塑性边界</w:t>
+      </w:r>
+    </w:p>
+    <w:p>
+      <w:pPr>
+        <w:numPr>
+          <w:ilvl w:val="0"/>
           <w:numId w:val="0"/>
         </w:numPr>
         <w:rPr>
@@ -1880,6 +2046,7 @@
     <w:p>
       <w:pPr>
         <w:numPr>
+          <w:ilvl w:val="0"/>
           <w:numId w:val="0"/>
         </w:numPr>
         <w:rPr>
@@ -1890,12 +2057,13 @@
         <w:rPr>
           <w:rFonts w:hint="default"/>
         </w:rPr>
-        <w:t>当前研究集中于少数病原体 → 缺乏对非临床细菌的预测框架</w:t>
-      </w:r>
-    </w:p>
-    <w:p>
-      <w:pPr>
-        <w:numPr>
+        <w:t>为新出现或非模式细菌提供耐药风险预警</w:t>
+      </w:r>
+    </w:p>
+    <w:p>
+      <w:pPr>
+        <w:numPr>
+          <w:ilvl w:val="0"/>
           <w:numId w:val="0"/>
         </w:numPr>
         <w:rPr>
@@ -1906,344 +2074,7 @@
     <w:p>
       <w:pPr>
         <w:numPr>
-          <w:numId w:val="0"/>
-        </w:numPr>
-        <w:rPr>
-          <w:rFonts w:hint="default"/>
-        </w:rPr>
-      </w:pPr>
-      <w:r>
-        <w:rPr>
-          <w:rFonts w:hint="default"/>
-        </w:rPr>
-        <w:t>5.2 利福平抗药性突变的可迁移性问题</w:t>
-      </w:r>
-    </w:p>
-    <w:p>
-      <w:pPr>
-        <w:numPr>
-          <w:numId w:val="0"/>
-        </w:numPr>
-        <w:rPr>
-          <w:rFonts w:hint="default"/>
-        </w:rPr>
-      </w:pPr>
-    </w:p>
-    <w:p>
-      <w:pPr>
-        <w:numPr>
-          <w:numId w:val="0"/>
-        </w:numPr>
-        <w:rPr>
-          <w:rFonts w:hint="default"/>
-        </w:rPr>
-      </w:pPr>
-      <w:r>
-        <w:rPr>
-          <w:rFonts w:hint="default"/>
-        </w:rPr>
-        <w:t>同源rpoB位点突变在不同物种间是否具有相同效应？</w:t>
-      </w:r>
-    </w:p>
-    <w:p>
-      <w:pPr>
-        <w:numPr>
-          <w:numId w:val="0"/>
-        </w:numPr>
-        <w:rPr>
-          <w:rFonts w:hint="default"/>
-        </w:rPr>
-      </w:pPr>
-    </w:p>
-    <w:p>
-      <w:pPr>
-        <w:numPr>
-          <w:numId w:val="0"/>
-        </w:numPr>
-        <w:rPr>
-          <w:rFonts w:hint="default"/>
-        </w:rPr>
-      </w:pPr>
-      <w:r>
-        <w:rPr>
-          <w:rFonts w:hint="default"/>
-        </w:rPr>
-        <w:t>结构与序列差异对突变适应性的影响</w:t>
-      </w:r>
-    </w:p>
-    <w:p>
-      <w:pPr>
-        <w:numPr>
-          <w:numId w:val="0"/>
-        </w:numPr>
-        <w:rPr>
-          <w:rFonts w:hint="default"/>
-        </w:rPr>
-      </w:pPr>
-    </w:p>
-    <w:p>
-      <w:pPr>
-        <w:numPr>
-          <w:numId w:val="0"/>
-        </w:numPr>
-        <w:rPr>
-          <w:rFonts w:hint="default"/>
-        </w:rPr>
-      </w:pPr>
-      <w:r>
-        <w:rPr>
-          <w:rFonts w:hint="default"/>
-        </w:rPr>
-        <w:t>预测新物种耐药突变的潜在意义：</w:t>
-      </w:r>
-    </w:p>
-    <w:p>
-      <w:pPr>
-        <w:numPr>
-          <w:numId w:val="0"/>
-        </w:numPr>
-        <w:rPr>
-          <w:rFonts w:hint="default"/>
-        </w:rPr>
-      </w:pPr>
-    </w:p>
-    <w:p>
-      <w:pPr>
-        <w:numPr>
-          <w:numId w:val="0"/>
-        </w:numPr>
-        <w:rPr>
-          <w:rFonts w:hint="default"/>
-        </w:rPr>
-      </w:pPr>
-      <w:r>
-        <w:rPr>
-          <w:rFonts w:hint="default"/>
-        </w:rPr>
-        <w:t>指导未来病原风险评估</w:t>
-      </w:r>
-    </w:p>
-    <w:p>
-      <w:pPr>
-        <w:numPr>
-          <w:numId w:val="0"/>
-        </w:numPr>
-        <w:rPr>
-          <w:rFonts w:hint="default"/>
-        </w:rPr>
-      </w:pPr>
-    </w:p>
-    <w:p>
-      <w:pPr>
-        <w:numPr>
-          <w:numId w:val="0"/>
-        </w:numPr>
-        <w:rPr>
-          <w:rFonts w:hint="default"/>
-        </w:rPr>
-      </w:pPr>
-      <w:r>
-        <w:rPr>
-          <w:rFonts w:hint="default"/>
-        </w:rPr>
-        <w:t>辅助药物再设计与靶点改进</w:t>
-      </w:r>
-    </w:p>
-    <w:p>
-      <w:pPr>
-        <w:numPr>
-          <w:numId w:val="0"/>
-        </w:numPr>
-        <w:rPr>
-          <w:rFonts w:hint="default"/>
-        </w:rPr>
-      </w:pPr>
-    </w:p>
-    <w:p>
-      <w:pPr>
-        <w:numPr>
-          <w:numId w:val="0"/>
-        </w:numPr>
-        <w:rPr>
-          <w:rFonts w:hint="default"/>
-        </w:rPr>
-      </w:pPr>
-      <w:r>
-        <w:rPr>
-          <w:rFonts w:hint="default"/>
-        </w:rPr>
-        <w:t>6. 研究目标与本项目定位</w:t>
-      </w:r>
-    </w:p>
-    <w:p>
-      <w:pPr>
-        <w:numPr>
-          <w:numId w:val="0"/>
-        </w:numPr>
-        <w:rPr>
-          <w:rFonts w:hint="default"/>
-        </w:rPr>
-      </w:pPr>
-    </w:p>
-    <w:p>
-      <w:pPr>
-        <w:numPr>
-          <w:numId w:val="0"/>
-        </w:numPr>
-        <w:rPr>
-          <w:rFonts w:hint="default"/>
-        </w:rPr>
-      </w:pPr>
-      <w:r>
-        <w:rPr>
-          <w:rFonts w:hint="default"/>
-        </w:rPr>
-        <w:t>6.1 项目总体目标</w:t>
-      </w:r>
-    </w:p>
-    <w:p>
-      <w:pPr>
-        <w:numPr>
-          <w:numId w:val="0"/>
-        </w:numPr>
-        <w:rPr>
-          <w:rFonts w:hint="default"/>
-        </w:rPr>
-      </w:pPr>
-    </w:p>
-    <w:p>
-      <w:pPr>
-        <w:numPr>
-          <w:numId w:val="0"/>
-        </w:numPr>
-        <w:rPr>
-          <w:rFonts w:hint="default"/>
-        </w:rPr>
-      </w:pPr>
-      <w:r>
-        <w:rPr>
-          <w:rFonts w:hint="default"/>
-        </w:rPr>
-        <w:t>构建跨物种rpoB序列比较框架</w:t>
-      </w:r>
-    </w:p>
-    <w:p>
-      <w:pPr>
-        <w:numPr>
-          <w:numId w:val="0"/>
-        </w:numPr>
-        <w:rPr>
-          <w:rFonts w:hint="default"/>
-        </w:rPr>
-      </w:pPr>
-    </w:p>
-    <w:p>
-      <w:pPr>
-        <w:numPr>
-          <w:numId w:val="0"/>
-        </w:numPr>
-        <w:rPr>
-          <w:rFonts w:hint="default"/>
-        </w:rPr>
-      </w:pPr>
-      <w:r>
-        <w:rPr>
-          <w:rFonts w:hint="default"/>
-        </w:rPr>
-        <w:t>利用机器学习预测不同细菌物种中可能导致利福平抗药的突变位点</w:t>
-      </w:r>
-    </w:p>
-    <w:p>
-      <w:pPr>
-        <w:numPr>
-          <w:numId w:val="0"/>
-        </w:numPr>
-        <w:rPr>
-          <w:rFonts w:hint="default"/>
-        </w:rPr>
-      </w:pPr>
-    </w:p>
-    <w:p>
-      <w:pPr>
-        <w:numPr>
-          <w:numId w:val="0"/>
-        </w:numPr>
-        <w:rPr>
-          <w:rFonts w:hint="default"/>
-        </w:rPr>
-      </w:pPr>
-      <w:r>
-        <w:rPr>
-          <w:rFonts w:hint="default"/>
-        </w:rPr>
-        <w:t>6.2 科学意义与潜在应用</w:t>
-      </w:r>
-    </w:p>
-    <w:p>
-      <w:pPr>
-        <w:numPr>
-          <w:numId w:val="0"/>
-        </w:numPr>
-        <w:rPr>
-          <w:rFonts w:hint="default"/>
-        </w:rPr>
-      </w:pPr>
-    </w:p>
-    <w:p>
-      <w:pPr>
-        <w:numPr>
-          <w:numId w:val="0"/>
-        </w:numPr>
-        <w:rPr>
-          <w:rFonts w:hint="default"/>
-        </w:rPr>
-      </w:pPr>
-      <w:r>
-        <w:rPr>
-          <w:rFonts w:hint="default"/>
-        </w:rPr>
-        <w:t>揭示抗药突变的保守与可塑性边界</w:t>
-      </w:r>
-    </w:p>
-    <w:p>
-      <w:pPr>
-        <w:numPr>
-          <w:numId w:val="0"/>
-        </w:numPr>
-        <w:rPr>
-          <w:rFonts w:hint="default"/>
-        </w:rPr>
-      </w:pPr>
-    </w:p>
-    <w:p>
-      <w:pPr>
-        <w:numPr>
-          <w:numId w:val="0"/>
-        </w:numPr>
-        <w:rPr>
-          <w:rFonts w:hint="default"/>
-        </w:rPr>
-      </w:pPr>
-      <w:r>
-        <w:rPr>
-          <w:rFonts w:hint="default"/>
-        </w:rPr>
-        <w:t>为新出现或非模式细菌提供耐药风险预警</w:t>
-      </w:r>
-    </w:p>
-    <w:p>
-      <w:pPr>
-        <w:numPr>
-          <w:numId w:val="0"/>
-        </w:numPr>
-        <w:rPr>
-          <w:rFonts w:hint="default"/>
-        </w:rPr>
-      </w:pPr>
-    </w:p>
-    <w:p>
-      <w:pPr>
-        <w:numPr>
+          <w:ilvl w:val="0"/>
           <w:numId w:val="0"/>
         </w:numPr>
       </w:pPr>
@@ -5902,6 +5733,7 @@
     </w:p>
     <w:tbl>
       <w:tblPr>
+        <w:tblStyle w:val="33"/>
         <w:tblW w:w="8760" w:type="dxa"/>
         <w:tblInd w:w="96" w:type="dxa"/>
         <w:tblBorders>
@@ -5912,7 +5744,7 @@
           <w:insideH w:val="none" w:color="auto" w:sz="0" w:space="0"/>
           <w:insideV w:val="none" w:color="auto" w:sz="0" w:space="0"/>
         </w:tblBorders>
-        <w:shd w:val="clear"/>
+        <w:shd w:val="clear" w:color="auto" w:fill="auto"/>
         <w:tblLayout w:type="autofit"/>
         <w:tblCellMar>
           <w:top w:w="0" w:type="dxa"/>
@@ -5937,7 +5769,7 @@
             <w:insideH w:val="none" w:color="auto" w:sz="0" w:space="0"/>
             <w:insideV w:val="none" w:color="auto" w:sz="0" w:space="0"/>
           </w:tblBorders>
-          <w:shd w:val="clear"/>
+          <w:shd w:val="clear" w:color="auto" w:fill="auto"/>
           <w:tblCellMar>
             <w:top w:w="0" w:type="dxa"/>
             <w:left w:w="108" w:type="dxa"/>
@@ -5957,7 +5789,7 @@
               <w:bottom w:val="nil"/>
               <w:right w:val="nil"/>
             </w:tcBorders>
-            <w:shd w:val="clear"/>
+            <w:shd w:val="clear" w:color="auto" w:fill="auto"/>
             <w:noWrap/>
             <w:vAlign w:val="center"/>
           </w:tcPr>
@@ -5989,7 +5821,6 @@
                 <w:sz w:val="22"/>
                 <w:szCs w:val="22"/>
                 <w:u w:val="none"/>
-                <w:bdr w:val="none" w:color="auto" w:sz="0" w:space="0"/>
                 <w:lang w:val="en-US" w:eastAsia="zh-CN" w:bidi="ar"/>
               </w:rPr>
               <w:t>Species</w:t>
@@ -6005,7 +5836,7 @@
               <w:bottom w:val="nil"/>
               <w:right w:val="nil"/>
             </w:tcBorders>
-            <w:shd w:val="clear"/>
+            <w:shd w:val="clear" w:color="auto" w:fill="auto"/>
             <w:noWrap/>
             <w:vAlign w:val="center"/>
           </w:tcPr>
@@ -6037,7 +5868,6 @@
                 <w:sz w:val="22"/>
                 <w:szCs w:val="22"/>
                 <w:u w:val="none"/>
-                <w:bdr w:val="none" w:color="auto" w:sz="0" w:space="0"/>
                 <w:lang w:val="en-US" w:eastAsia="zh-CN" w:bidi="ar"/>
               </w:rPr>
               <w:t>Masked</w:t>
@@ -6053,7 +5883,7 @@
               <w:bottom w:val="nil"/>
               <w:right w:val="nil"/>
             </w:tcBorders>
-            <w:shd w:val="clear"/>
+            <w:shd w:val="clear" w:color="auto" w:fill="auto"/>
             <w:noWrap/>
             <w:vAlign w:val="center"/>
           </w:tcPr>
@@ -6085,7 +5915,6 @@
                 <w:sz w:val="22"/>
                 <w:szCs w:val="22"/>
                 <w:u w:val="none"/>
-                <w:bdr w:val="none" w:color="auto" w:sz="0" w:space="0"/>
                 <w:lang w:val="en-US" w:eastAsia="zh-CN" w:bidi="ar"/>
               </w:rPr>
               <w:t>Unmasked_cf</w:t>
@@ -6101,7 +5930,7 @@
               <w:bottom w:val="nil"/>
               <w:right w:val="nil"/>
             </w:tcBorders>
-            <w:shd w:val="clear"/>
+            <w:shd w:val="clear" w:color="auto" w:fill="auto"/>
             <w:noWrap/>
             <w:vAlign w:val="center"/>
           </w:tcPr>
@@ -6133,7 +5962,6 @@
                 <w:sz w:val="22"/>
                 <w:szCs w:val="22"/>
                 <w:u w:val="none"/>
-                <w:bdr w:val="none" w:color="auto" w:sz="0" w:space="0"/>
                 <w:lang w:val="en-US" w:eastAsia="zh-CN" w:bidi="ar"/>
               </w:rPr>
               <w:t>Delta</w:t>
@@ -6151,7 +5979,7 @@
             <w:insideH w:val="none" w:color="auto" w:sz="0" w:space="0"/>
             <w:insideV w:val="none" w:color="auto" w:sz="0" w:space="0"/>
           </w:tblBorders>
-          <w:shd w:val="clear"/>
+          <w:shd w:val="clear" w:color="auto" w:fill="auto"/>
           <w:tblCellMar>
             <w:top w:w="0" w:type="dxa"/>
             <w:left w:w="108" w:type="dxa"/>
@@ -6171,7 +5999,7 @@
               <w:bottom w:val="nil"/>
               <w:right w:val="nil"/>
             </w:tcBorders>
-            <w:shd w:val="clear"/>
+            <w:shd w:val="clear" w:color="auto" w:fill="auto"/>
             <w:noWrap/>
             <w:vAlign w:val="center"/>
           </w:tcPr>
@@ -6203,7 +6031,6 @@
                 <w:sz w:val="22"/>
                 <w:szCs w:val="22"/>
                 <w:u w:val="none"/>
-                <w:bdr w:val="none" w:color="auto" w:sz="0" w:space="0"/>
                 <w:lang w:val="en-US" w:eastAsia="zh-CN" w:bidi="ar"/>
               </w:rPr>
               <w:t>Brucella abortus</w:t>
@@ -6219,7 +6046,7 @@
               <w:bottom w:val="nil"/>
               <w:right w:val="nil"/>
             </w:tcBorders>
-            <w:shd w:val="clear"/>
+            <w:shd w:val="clear" w:color="auto" w:fill="auto"/>
             <w:noWrap/>
             <w:vAlign w:val="center"/>
           </w:tcPr>
@@ -6251,7 +6078,6 @@
                 <w:sz w:val="22"/>
                 <w:szCs w:val="22"/>
                 <w:u w:val="none"/>
-                <w:bdr w:val="none" w:color="auto" w:sz="0" w:space="0"/>
                 <w:lang w:val="en-US" w:eastAsia="zh-CN" w:bidi="ar"/>
               </w:rPr>
               <w:t>0.16666666666666666</w:t>
@@ -6267,7 +6093,7 @@
               <w:bottom w:val="nil"/>
               <w:right w:val="nil"/>
             </w:tcBorders>
-            <w:shd w:val="clear"/>
+            <w:shd w:val="clear" w:color="auto" w:fill="auto"/>
             <w:noWrap/>
             <w:vAlign w:val="center"/>
           </w:tcPr>
@@ -6299,7 +6125,6 @@
                 <w:sz w:val="22"/>
                 <w:szCs w:val="22"/>
                 <w:u w:val="none"/>
-                <w:bdr w:val="none" w:color="auto" w:sz="0" w:space="0"/>
                 <w:lang w:val="en-US" w:eastAsia="zh-CN" w:bidi="ar"/>
               </w:rPr>
               <w:t>1</w:t>
@@ -6315,7 +6140,7 @@
               <w:bottom w:val="nil"/>
               <w:right w:val="nil"/>
             </w:tcBorders>
-            <w:shd w:val="clear"/>
+            <w:shd w:val="clear" w:color="auto" w:fill="auto"/>
             <w:noWrap/>
             <w:vAlign w:val="center"/>
           </w:tcPr>
@@ -6347,7 +6172,6 @@
                 <w:sz w:val="22"/>
                 <w:szCs w:val="22"/>
                 <w:u w:val="none"/>
-                <w:bdr w:val="none" w:color="auto" w:sz="0" w:space="0"/>
                 <w:lang w:val="en-US" w:eastAsia="zh-CN" w:bidi="ar"/>
               </w:rPr>
               <w:t>0.8333333333333334</w:t>
@@ -6384,7 +6208,7 @@
               <w:bottom w:val="nil"/>
               <w:right w:val="nil"/>
             </w:tcBorders>
-            <w:shd w:val="clear"/>
+            <w:shd w:val="clear" w:color="auto" w:fill="auto"/>
             <w:noWrap/>
             <w:vAlign w:val="center"/>
           </w:tcPr>
@@ -6416,7 +6240,6 @@
                 <w:sz w:val="22"/>
                 <w:szCs w:val="22"/>
                 <w:u w:val="none"/>
-                <w:bdr w:val="none" w:color="auto" w:sz="0" w:space="0"/>
                 <w:lang w:val="en-US" w:eastAsia="zh-CN" w:bidi="ar"/>
               </w:rPr>
               <w:t>Listeria monocytogenes</w:t>
@@ -6432,7 +6255,7 @@
               <w:bottom w:val="nil"/>
               <w:right w:val="nil"/>
             </w:tcBorders>
-            <w:shd w:val="clear"/>
+            <w:shd w:val="clear" w:color="auto" w:fill="auto"/>
             <w:noWrap/>
             <w:vAlign w:val="center"/>
           </w:tcPr>
@@ -6464,7 +6287,6 @@
                 <w:sz w:val="22"/>
                 <w:szCs w:val="22"/>
                 <w:u w:val="none"/>
-                <w:bdr w:val="none" w:color="auto" w:sz="0" w:space="0"/>
                 <w:lang w:val="en-US" w:eastAsia="zh-CN" w:bidi="ar"/>
               </w:rPr>
               <w:t>0.1</w:t>
@@ -6480,7 +6302,7 @@
               <w:bottom w:val="nil"/>
               <w:right w:val="nil"/>
             </w:tcBorders>
-            <w:shd w:val="clear"/>
+            <w:shd w:val="clear" w:color="auto" w:fill="auto"/>
             <w:noWrap/>
             <w:vAlign w:val="center"/>
           </w:tcPr>
@@ -6512,7 +6334,6 @@
                 <w:sz w:val="22"/>
                 <w:szCs w:val="22"/>
                 <w:u w:val="none"/>
-                <w:bdr w:val="none" w:color="auto" w:sz="0" w:space="0"/>
                 <w:lang w:val="en-US" w:eastAsia="zh-CN" w:bidi="ar"/>
               </w:rPr>
               <w:t>0.6733333333333333</w:t>
@@ -6528,7 +6349,7 @@
               <w:bottom w:val="nil"/>
               <w:right w:val="nil"/>
             </w:tcBorders>
-            <w:shd w:val="clear"/>
+            <w:shd w:val="clear" w:color="auto" w:fill="auto"/>
             <w:noWrap/>
             <w:vAlign w:val="center"/>
           </w:tcPr>
@@ -6560,7 +6381,6 @@
                 <w:sz w:val="22"/>
                 <w:szCs w:val="22"/>
                 <w:u w:val="none"/>
-                <w:bdr w:val="none" w:color="auto" w:sz="0" w:space="0"/>
                 <w:lang w:val="en-US" w:eastAsia="zh-CN" w:bidi="ar"/>
               </w:rPr>
               <w:t>0.5733333333333334</w:t>
@@ -6578,6 +6398,7 @@
             <w:insideH w:val="none" w:color="auto" w:sz="0" w:space="0"/>
             <w:insideV w:val="none" w:color="auto" w:sz="0" w:space="0"/>
           </w:tblBorders>
+          <w:shd w:val="clear" w:color="auto" w:fill="auto"/>
           <w:tblCellMar>
             <w:top w:w="0" w:type="dxa"/>
             <w:left w:w="108" w:type="dxa"/>
@@ -6597,7 +6418,7 @@
               <w:bottom w:val="nil"/>
               <w:right w:val="nil"/>
             </w:tcBorders>
-            <w:shd w:val="clear"/>
+            <w:shd w:val="clear" w:color="auto" w:fill="auto"/>
             <w:noWrap/>
             <w:vAlign w:val="center"/>
           </w:tcPr>
@@ -6629,7 +6450,6 @@
                 <w:sz w:val="22"/>
                 <w:szCs w:val="22"/>
                 <w:u w:val="none"/>
-                <w:bdr w:val="none" w:color="auto" w:sz="0" w:space="0"/>
                 <w:lang w:val="en-US" w:eastAsia="zh-CN" w:bidi="ar"/>
               </w:rPr>
               <w:t>Brucella melitensis</w:t>
@@ -6645,7 +6465,7 @@
               <w:bottom w:val="nil"/>
               <w:right w:val="nil"/>
             </w:tcBorders>
-            <w:shd w:val="clear"/>
+            <w:shd w:val="clear" w:color="auto" w:fill="auto"/>
             <w:noWrap/>
             <w:vAlign w:val="center"/>
           </w:tcPr>
@@ -6677,7 +6497,6 @@
                 <w:sz w:val="22"/>
                 <w:szCs w:val="22"/>
                 <w:u w:val="none"/>
-                <w:bdr w:val="none" w:color="auto" w:sz="0" w:space="0"/>
                 <w:lang w:val="en-US" w:eastAsia="zh-CN" w:bidi="ar"/>
               </w:rPr>
               <w:t>0.48</w:t>
@@ -6693,7 +6512,7 @@
               <w:bottom w:val="nil"/>
               <w:right w:val="nil"/>
             </w:tcBorders>
-            <w:shd w:val="clear"/>
+            <w:shd w:val="clear" w:color="auto" w:fill="auto"/>
             <w:noWrap/>
             <w:vAlign w:val="center"/>
           </w:tcPr>
@@ -6725,7 +6544,6 @@
                 <w:sz w:val="22"/>
                 <w:szCs w:val="22"/>
                 <w:u w:val="none"/>
-                <w:bdr w:val="none" w:color="auto" w:sz="0" w:space="0"/>
                 <w:lang w:val="en-US" w:eastAsia="zh-CN" w:bidi="ar"/>
               </w:rPr>
               <w:t>0.935</w:t>
@@ -6741,7 +6559,7 @@
               <w:bottom w:val="nil"/>
               <w:right w:val="nil"/>
             </w:tcBorders>
-            <w:shd w:val="clear"/>
+            <w:shd w:val="clear" w:color="auto" w:fill="auto"/>
             <w:noWrap/>
             <w:vAlign w:val="center"/>
           </w:tcPr>
@@ -6773,7 +6591,6 @@
                 <w:sz w:val="22"/>
                 <w:szCs w:val="22"/>
                 <w:u w:val="none"/>
-                <w:bdr w:val="none" w:color="auto" w:sz="0" w:space="0"/>
                 <w:lang w:val="en-US" w:eastAsia="zh-CN" w:bidi="ar"/>
               </w:rPr>
               <w:t>0.45500000000000007</w:t>
@@ -6810,7 +6627,7 @@
               <w:bottom w:val="nil"/>
               <w:right w:val="nil"/>
             </w:tcBorders>
-            <w:shd w:val="clear"/>
+            <w:shd w:val="clear" w:color="auto" w:fill="auto"/>
             <w:noWrap/>
             <w:vAlign w:val="center"/>
           </w:tcPr>
@@ -6842,7 +6659,6 @@
                 <w:sz w:val="22"/>
                 <w:szCs w:val="22"/>
                 <w:u w:val="none"/>
-                <w:bdr w:val="none" w:color="auto" w:sz="0" w:space="0"/>
                 <w:lang w:val="en-US" w:eastAsia="zh-CN" w:bidi="ar"/>
               </w:rPr>
               <w:t>Helicobacter pylori ATCC</w:t>
@@ -6858,7 +6674,7 @@
               <w:bottom w:val="nil"/>
               <w:right w:val="nil"/>
             </w:tcBorders>
-            <w:shd w:val="clear"/>
+            <w:shd w:val="clear" w:color="auto" w:fill="auto"/>
             <w:noWrap/>
             <w:vAlign w:val="center"/>
           </w:tcPr>
@@ -6890,7 +6706,6 @@
                 <w:sz w:val="22"/>
                 <w:szCs w:val="22"/>
                 <w:u w:val="none"/>
-                <w:bdr w:val="none" w:color="auto" w:sz="0" w:space="0"/>
                 <w:lang w:val="en-US" w:eastAsia="zh-CN" w:bidi="ar"/>
               </w:rPr>
               <w:t>0.43333333333333335</w:t>
@@ -6906,7 +6721,7 @@
               <w:bottom w:val="nil"/>
               <w:right w:val="nil"/>
             </w:tcBorders>
-            <w:shd w:val="clear"/>
+            <w:shd w:val="clear" w:color="auto" w:fill="auto"/>
             <w:noWrap/>
             <w:vAlign w:val="center"/>
           </w:tcPr>
@@ -6938,7 +6753,6 @@
                 <w:sz w:val="22"/>
                 <w:szCs w:val="22"/>
                 <w:u w:val="none"/>
-                <w:bdr w:val="none" w:color="auto" w:sz="0" w:space="0"/>
                 <w:lang w:val="en-US" w:eastAsia="zh-CN" w:bidi="ar"/>
               </w:rPr>
               <w:t>0.8742063492063492</w:t>
@@ -6954,7 +6768,7 @@
               <w:bottom w:val="nil"/>
               <w:right w:val="nil"/>
             </w:tcBorders>
-            <w:shd w:val="clear"/>
+            <w:shd w:val="clear" w:color="auto" w:fill="auto"/>
             <w:noWrap/>
             <w:vAlign w:val="center"/>
           </w:tcPr>
@@ -6986,7 +6800,6 @@
                 <w:sz w:val="22"/>
                 <w:szCs w:val="22"/>
                 <w:u w:val="none"/>
-                <w:bdr w:val="none" w:color="auto" w:sz="0" w:space="0"/>
                 <w:lang w:val="en-US" w:eastAsia="zh-CN" w:bidi="ar"/>
               </w:rPr>
               <w:t>0.44087301587301586</w:t>
@@ -7004,7 +6817,6 @@
             <w:insideH w:val="none" w:color="auto" w:sz="0" w:space="0"/>
             <w:insideV w:val="none" w:color="auto" w:sz="0" w:space="0"/>
           </w:tblBorders>
-          <w:shd w:val="clear"/>
           <w:tblCellMar>
             <w:top w:w="0" w:type="dxa"/>
             <w:left w:w="108" w:type="dxa"/>
@@ -7024,7 +6836,7 @@
               <w:bottom w:val="nil"/>
               <w:right w:val="nil"/>
             </w:tcBorders>
-            <w:shd w:val="clear"/>
+            <w:shd w:val="clear" w:color="auto" w:fill="auto"/>
             <w:noWrap/>
             <w:vAlign w:val="center"/>
           </w:tcPr>
@@ -7056,7 +6868,6 @@
                 <w:sz w:val="22"/>
                 <w:szCs w:val="22"/>
                 <w:u w:val="none"/>
-                <w:bdr w:val="none" w:color="auto" w:sz="0" w:space="0"/>
                 <w:lang w:val="en-US" w:eastAsia="zh-CN" w:bidi="ar"/>
               </w:rPr>
               <w:t>Neisseria meningitidis</w:t>
@@ -7072,7 +6883,7 @@
               <w:bottom w:val="nil"/>
               <w:right w:val="nil"/>
             </w:tcBorders>
-            <w:shd w:val="clear"/>
+            <w:shd w:val="clear" w:color="auto" w:fill="auto"/>
             <w:noWrap/>
             <w:vAlign w:val="center"/>
           </w:tcPr>
@@ -7104,7 +6915,6 @@
                 <w:sz w:val="22"/>
                 <w:szCs w:val="22"/>
                 <w:u w:val="none"/>
-                <w:bdr w:val="none" w:color="auto" w:sz="0" w:space="0"/>
                 <w:lang w:val="en-US" w:eastAsia="zh-CN" w:bidi="ar"/>
               </w:rPr>
               <w:t>0.5</w:t>
@@ -7120,7 +6930,7 @@
               <w:bottom w:val="nil"/>
               <w:right w:val="nil"/>
             </w:tcBorders>
-            <w:shd w:val="clear"/>
+            <w:shd w:val="clear" w:color="auto" w:fill="auto"/>
             <w:noWrap/>
             <w:vAlign w:val="center"/>
           </w:tcPr>
@@ -7152,7 +6962,6 @@
                 <w:sz w:val="22"/>
                 <w:szCs w:val="22"/>
                 <w:u w:val="none"/>
-                <w:bdr w:val="none" w:color="auto" w:sz="0" w:space="0"/>
                 <w:lang w:val="en-US" w:eastAsia="zh-CN" w:bidi="ar"/>
               </w:rPr>
               <w:t>0.9</w:t>
@@ -7168,7 +6977,7 @@
               <w:bottom w:val="nil"/>
               <w:right w:val="nil"/>
             </w:tcBorders>
-            <w:shd w:val="clear"/>
+            <w:shd w:val="clear" w:color="auto" w:fill="auto"/>
             <w:noWrap/>
             <w:vAlign w:val="center"/>
           </w:tcPr>
@@ -7200,7 +7009,6 @@
                 <w:sz w:val="22"/>
                 <w:szCs w:val="22"/>
                 <w:u w:val="none"/>
-                <w:bdr w:val="none" w:color="auto" w:sz="0" w:space="0"/>
                 <w:lang w:val="en-US" w:eastAsia="zh-CN" w:bidi="ar"/>
               </w:rPr>
               <w:t>0.4</w:t>
@@ -7449,6 +7257,7 @@
     </w:p>
     <w:tbl>
       <w:tblPr>
+        <w:tblStyle w:val="33"/>
         <w:tblW w:w="6480" w:type="dxa"/>
         <w:tblInd w:w="96" w:type="dxa"/>
         <w:tblBorders>
@@ -7459,7 +7268,7 @@
           <w:insideH w:val="none" w:color="auto" w:sz="0" w:space="0"/>
           <w:insideV w:val="none" w:color="auto" w:sz="0" w:space="0"/>
         </w:tblBorders>
-        <w:shd w:val="clear"/>
+        <w:shd w:val="clear" w:color="auto" w:fill="auto"/>
         <w:tblLayout w:type="autofit"/>
         <w:tblCellMar>
           <w:top w:w="0" w:type="dxa"/>
@@ -7486,7 +7295,7 @@
             <w:insideH w:val="none" w:color="auto" w:sz="0" w:space="0"/>
             <w:insideV w:val="none" w:color="auto" w:sz="0" w:space="0"/>
           </w:tblBorders>
-          <w:shd w:val="clear"/>
+          <w:shd w:val="clear" w:color="auto" w:fill="auto"/>
           <w:tblCellMar>
             <w:top w:w="0" w:type="dxa"/>
             <w:left w:w="108" w:type="dxa"/>
@@ -7506,7 +7315,7 @@
               <w:bottom w:val="nil"/>
               <w:right w:val="nil"/>
             </w:tcBorders>
-            <w:shd w:val="clear"/>
+            <w:shd w:val="clear" w:color="auto" w:fill="auto"/>
             <w:noWrap/>
             <w:vAlign w:val="center"/>
           </w:tcPr>
@@ -7538,7 +7347,6 @@
                 <w:sz w:val="22"/>
                 <w:szCs w:val="22"/>
                 <w:u w:val="none"/>
-                <w:bdr w:val="none" w:color="auto" w:sz="0" w:space="0"/>
                 <w:lang w:val="en-US" w:eastAsia="zh-CN" w:bidi="ar"/>
               </w:rPr>
               <w:t>Species</w:t>
@@ -7554,7 +7362,7 @@
               <w:bottom w:val="nil"/>
               <w:right w:val="nil"/>
             </w:tcBorders>
-            <w:shd w:val="clear"/>
+            <w:shd w:val="clear" w:color="auto" w:fill="auto"/>
             <w:noWrap/>
             <w:vAlign w:val="center"/>
           </w:tcPr>
@@ -7586,7 +7394,6 @@
                 <w:sz w:val="22"/>
                 <w:szCs w:val="22"/>
                 <w:u w:val="none"/>
-                <w:bdr w:val="none" w:color="auto" w:sz="0" w:space="0"/>
                 <w:lang w:val="en-US" w:eastAsia="zh-CN" w:bidi="ar"/>
               </w:rPr>
               <w:t>Novel_Count</w:t>
@@ -7602,7 +7409,7 @@
               <w:bottom w:val="nil"/>
               <w:right w:val="nil"/>
             </w:tcBorders>
-            <w:shd w:val="clear"/>
+            <w:shd w:val="clear" w:color="auto" w:fill="auto"/>
             <w:noWrap/>
             <w:vAlign w:val="center"/>
           </w:tcPr>
@@ -7634,7 +7441,6 @@
                 <w:sz w:val="22"/>
                 <w:szCs w:val="22"/>
                 <w:u w:val="none"/>
-                <w:bdr w:val="none" w:color="auto" w:sz="0" w:space="0"/>
                 <w:lang w:val="en-US" w:eastAsia="zh-CN" w:bidi="ar"/>
               </w:rPr>
               <w:t>Mean_Prob</w:t>
@@ -7650,7 +7456,7 @@
               <w:bottom w:val="nil"/>
               <w:right w:val="nil"/>
             </w:tcBorders>
-            <w:shd w:val="clear"/>
+            <w:shd w:val="clear" w:color="auto" w:fill="auto"/>
             <w:noWrap/>
             <w:vAlign w:val="center"/>
           </w:tcPr>
@@ -7682,7 +7488,6 @@
                 <w:sz w:val="22"/>
                 <w:szCs w:val="22"/>
                 <w:u w:val="none"/>
-                <w:bdr w:val="none" w:color="auto" w:sz="0" w:space="0"/>
                 <w:lang w:val="en-US" w:eastAsia="zh-CN" w:bidi="ar"/>
               </w:rPr>
               <w:t>Candidate1_Mutation</w:t>
@@ -7698,7 +7503,7 @@
               <w:bottom w:val="nil"/>
               <w:right w:val="nil"/>
             </w:tcBorders>
-            <w:shd w:val="clear"/>
+            <w:shd w:val="clear" w:color="auto" w:fill="auto"/>
             <w:noWrap/>
             <w:vAlign w:val="center"/>
           </w:tcPr>
@@ -7730,7 +7535,6 @@
                 <w:sz w:val="22"/>
                 <w:szCs w:val="22"/>
                 <w:u w:val="none"/>
-                <w:bdr w:val="none" w:color="auto" w:sz="0" w:space="0"/>
                 <w:lang w:val="en-US" w:eastAsia="zh-CN" w:bidi="ar"/>
               </w:rPr>
               <w:t>Candidate2_Mutation</w:t>
@@ -7746,7 +7550,7 @@
               <w:bottom w:val="nil"/>
               <w:right w:val="nil"/>
             </w:tcBorders>
-            <w:shd w:val="clear"/>
+            <w:shd w:val="clear" w:color="auto" w:fill="auto"/>
             <w:noWrap/>
             <w:vAlign w:val="center"/>
           </w:tcPr>
@@ -7778,7 +7582,6 @@
                 <w:sz w:val="22"/>
                 <w:szCs w:val="22"/>
                 <w:u w:val="none"/>
-                <w:bdr w:val="none" w:color="auto" w:sz="0" w:space="0"/>
                 <w:lang w:val="en-US" w:eastAsia="zh-CN" w:bidi="ar"/>
               </w:rPr>
               <w:t>Candidate3_Mutation</w:t>
@@ -7796,7 +7599,6 @@
             <w:insideH w:val="none" w:color="auto" w:sz="0" w:space="0"/>
             <w:insideV w:val="none" w:color="auto" w:sz="0" w:space="0"/>
           </w:tblBorders>
-          <w:shd w:val="clear"/>
           <w:tblCellMar>
             <w:top w:w="0" w:type="dxa"/>
             <w:left w:w="108" w:type="dxa"/>
@@ -7816,7 +7618,7 @@
               <w:bottom w:val="nil"/>
               <w:right w:val="nil"/>
             </w:tcBorders>
-            <w:shd w:val="clear"/>
+            <w:shd w:val="clear" w:color="auto" w:fill="auto"/>
             <w:noWrap/>
             <w:vAlign w:val="center"/>
           </w:tcPr>
@@ -7848,7 +7650,6 @@
                 <w:sz w:val="22"/>
                 <w:szCs w:val="22"/>
                 <w:u w:val="none"/>
-                <w:bdr w:val="none" w:color="auto" w:sz="0" w:space="0"/>
                 <w:lang w:val="en-US" w:eastAsia="zh-CN" w:bidi="ar"/>
               </w:rPr>
               <w:t>Deinococcus radiodurans</w:t>
@@ -7864,7 +7665,7 @@
               <w:bottom w:val="nil"/>
               <w:right w:val="nil"/>
             </w:tcBorders>
-            <w:shd w:val="clear"/>
+            <w:shd w:val="clear" w:color="auto" w:fill="auto"/>
             <w:noWrap/>
             <w:vAlign w:val="center"/>
           </w:tcPr>
@@ -7896,7 +7697,6 @@
                 <w:sz w:val="22"/>
                 <w:szCs w:val="22"/>
                 <w:u w:val="none"/>
-                <w:bdr w:val="none" w:color="auto" w:sz="0" w:space="0"/>
                 <w:lang w:val="en-US" w:eastAsia="zh-CN" w:bidi="ar"/>
               </w:rPr>
               <w:t>8</w:t>
@@ -7912,7 +7712,7 @@
               <w:bottom w:val="nil"/>
               <w:right w:val="nil"/>
             </w:tcBorders>
-            <w:shd w:val="clear"/>
+            <w:shd w:val="clear" w:color="auto" w:fill="auto"/>
             <w:noWrap/>
             <w:vAlign w:val="center"/>
           </w:tcPr>
@@ -7944,7 +7744,6 @@
                 <w:sz w:val="22"/>
                 <w:szCs w:val="22"/>
                 <w:u w:val="none"/>
-                <w:bdr w:val="none" w:color="auto" w:sz="0" w:space="0"/>
                 <w:lang w:val="en-US" w:eastAsia="zh-CN" w:bidi="ar"/>
               </w:rPr>
               <w:t>0.748578812656373</w:t>
@@ -7960,7 +7759,7 @@
               <w:bottom w:val="nil"/>
               <w:right w:val="nil"/>
             </w:tcBorders>
-            <w:shd w:val="clear"/>
+            <w:shd w:val="clear" w:color="auto" w:fill="auto"/>
             <w:noWrap/>
             <w:vAlign w:val="center"/>
           </w:tcPr>
@@ -7992,7 +7791,6 @@
                 <w:sz w:val="22"/>
                 <w:szCs w:val="22"/>
                 <w:u w:val="none"/>
-                <w:bdr w:val="none" w:color="auto" w:sz="0" w:space="0"/>
                 <w:lang w:val="en-US" w:eastAsia="zh-CN" w:bidi="ar"/>
               </w:rPr>
               <w:t>rpoB_Q148R</w:t>
@@ -8008,7 +7806,7 @@
               <w:bottom w:val="nil"/>
               <w:right w:val="nil"/>
             </w:tcBorders>
-            <w:shd w:val="clear"/>
+            <w:shd w:val="clear" w:color="auto" w:fill="auto"/>
             <w:noWrap/>
             <w:vAlign w:val="center"/>
           </w:tcPr>
@@ -8040,7 +7838,6 @@
                 <w:sz w:val="22"/>
                 <w:szCs w:val="22"/>
                 <w:u w:val="none"/>
-                <w:bdr w:val="none" w:color="auto" w:sz="0" w:space="0"/>
                 <w:lang w:val="en-US" w:eastAsia="zh-CN" w:bidi="ar"/>
               </w:rPr>
               <w:t>rpoB_S512P</w:t>
@@ -8056,7 +7853,7 @@
               <w:bottom w:val="nil"/>
               <w:right w:val="nil"/>
             </w:tcBorders>
-            <w:shd w:val="clear"/>
+            <w:shd w:val="clear" w:color="auto" w:fill="auto"/>
             <w:noWrap/>
             <w:vAlign w:val="center"/>
           </w:tcPr>
@@ -8088,7 +7885,6 @@
                 <w:sz w:val="22"/>
                 <w:szCs w:val="22"/>
                 <w:u w:val="none"/>
-                <w:bdr w:val="none" w:color="auto" w:sz="0" w:space="0"/>
                 <w:lang w:val="en-US" w:eastAsia="zh-CN" w:bidi="ar"/>
               </w:rPr>
               <w:t>rpoB_S512F</w:t>
@@ -8106,7 +7902,7 @@
             <w:insideH w:val="none" w:color="auto" w:sz="0" w:space="0"/>
             <w:insideV w:val="none" w:color="auto" w:sz="0" w:space="0"/>
           </w:tblBorders>
-          <w:shd w:val="clear"/>
+          <w:shd w:val="clear" w:color="auto" w:fill="auto"/>
           <w:tblCellMar>
             <w:top w:w="0" w:type="dxa"/>
             <w:left w:w="108" w:type="dxa"/>
@@ -8126,7 +7922,7 @@
               <w:bottom w:val="nil"/>
               <w:right w:val="nil"/>
             </w:tcBorders>
-            <w:shd w:val="clear"/>
+            <w:shd w:val="clear" w:color="auto" w:fill="auto"/>
             <w:noWrap/>
             <w:vAlign w:val="center"/>
           </w:tcPr>
@@ -8158,7 +7954,6 @@
                 <w:sz w:val="22"/>
                 <w:szCs w:val="22"/>
                 <w:u w:val="none"/>
-                <w:bdr w:val="none" w:color="auto" w:sz="0" w:space="0"/>
                 <w:lang w:val="en-US" w:eastAsia="zh-CN" w:bidi="ar"/>
               </w:rPr>
               <w:t>Staphylococcus aureus</w:t>
@@ -8174,7 +7969,7 @@
               <w:bottom w:val="nil"/>
               <w:right w:val="nil"/>
             </w:tcBorders>
-            <w:shd w:val="clear"/>
+            <w:shd w:val="clear" w:color="auto" w:fill="auto"/>
             <w:noWrap/>
             <w:vAlign w:val="center"/>
           </w:tcPr>
@@ -8206,7 +8001,6 @@
                 <w:sz w:val="22"/>
                 <w:szCs w:val="22"/>
                 <w:u w:val="none"/>
-                <w:bdr w:val="none" w:color="auto" w:sz="0" w:space="0"/>
                 <w:lang w:val="en-US" w:eastAsia="zh-CN" w:bidi="ar"/>
               </w:rPr>
               <w:t>8</w:t>
@@ -8222,7 +8016,7 @@
               <w:bottom w:val="nil"/>
               <w:right w:val="nil"/>
             </w:tcBorders>
-            <w:shd w:val="clear"/>
+            <w:shd w:val="clear" w:color="auto" w:fill="auto"/>
             <w:noWrap/>
             <w:vAlign w:val="center"/>
           </w:tcPr>
@@ -8254,7 +8048,6 @@
                 <w:sz w:val="22"/>
                 <w:szCs w:val="22"/>
                 <w:u w:val="none"/>
-                <w:bdr w:val="none" w:color="auto" w:sz="0" w:space="0"/>
                 <w:lang w:val="en-US" w:eastAsia="zh-CN" w:bidi="ar"/>
               </w:rPr>
               <w:t>0.6132635026502922</w:t>
@@ -8270,7 +8063,7 @@
               <w:bottom w:val="nil"/>
               <w:right w:val="nil"/>
             </w:tcBorders>
-            <w:shd w:val="clear"/>
+            <w:shd w:val="clear" w:color="auto" w:fill="auto"/>
             <w:noWrap/>
             <w:vAlign w:val="center"/>
           </w:tcPr>
@@ -8302,7 +8095,6 @@
                 <w:sz w:val="22"/>
                 <w:szCs w:val="22"/>
                 <w:u w:val="none"/>
-                <w:bdr w:val="none" w:color="auto" w:sz="0" w:space="0"/>
                 <w:lang w:val="en-US" w:eastAsia="zh-CN" w:bidi="ar"/>
               </w:rPr>
               <w:t>rpoB_Q148R</w:t>
@@ -8318,7 +8110,7 @@
               <w:bottom w:val="nil"/>
               <w:right w:val="nil"/>
             </w:tcBorders>
-            <w:shd w:val="clear"/>
+            <w:shd w:val="clear" w:color="auto" w:fill="auto"/>
             <w:noWrap/>
             <w:vAlign w:val="center"/>
           </w:tcPr>
@@ -8350,7 +8142,6 @@
                 <w:sz w:val="22"/>
                 <w:szCs w:val="22"/>
                 <w:u w:val="none"/>
-                <w:bdr w:val="none" w:color="auto" w:sz="0" w:space="0"/>
                 <w:lang w:val="en-US" w:eastAsia="zh-CN" w:bidi="ar"/>
               </w:rPr>
               <w:t>rpoB_S574Y</w:t>
@@ -8366,7 +8157,7 @@
               <w:bottom w:val="nil"/>
               <w:right w:val="nil"/>
             </w:tcBorders>
-            <w:shd w:val="clear"/>
+            <w:shd w:val="clear" w:color="auto" w:fill="auto"/>
             <w:noWrap/>
             <w:vAlign w:val="center"/>
           </w:tcPr>
@@ -8398,7 +8189,6 @@
                 <w:sz w:val="22"/>
                 <w:szCs w:val="22"/>
                 <w:u w:val="none"/>
-                <w:bdr w:val="none" w:color="auto" w:sz="0" w:space="0"/>
                 <w:lang w:val="en-US" w:eastAsia="zh-CN" w:bidi="ar"/>
               </w:rPr>
               <w:t>rpoB_S512F</w:t>
@@ -8435,7 +8225,7 @@
               <w:bottom w:val="nil"/>
               <w:right w:val="nil"/>
             </w:tcBorders>
-            <w:shd w:val="clear"/>
+            <w:shd w:val="clear" w:color="auto" w:fill="auto"/>
             <w:noWrap/>
             <w:vAlign w:val="center"/>
           </w:tcPr>
@@ -8467,7 +8257,6 @@
                 <w:sz w:val="22"/>
                 <w:szCs w:val="22"/>
                 <w:u w:val="none"/>
-                <w:bdr w:val="none" w:color="auto" w:sz="0" w:space="0"/>
                 <w:lang w:val="en-US" w:eastAsia="zh-CN" w:bidi="ar"/>
               </w:rPr>
               <w:t>Enterococcus faecium</w:t>
@@ -8483,7 +8272,7 @@
               <w:bottom w:val="nil"/>
               <w:right w:val="nil"/>
             </w:tcBorders>
-            <w:shd w:val="clear"/>
+            <w:shd w:val="clear" w:color="auto" w:fill="auto"/>
             <w:noWrap/>
             <w:vAlign w:val="center"/>
           </w:tcPr>
@@ -8515,7 +8304,6 @@
                 <w:sz w:val="22"/>
                 <w:szCs w:val="22"/>
                 <w:u w:val="none"/>
-                <w:bdr w:val="none" w:color="auto" w:sz="0" w:space="0"/>
                 <w:lang w:val="en-US" w:eastAsia="zh-CN" w:bidi="ar"/>
               </w:rPr>
               <w:t>8</w:t>
@@ -8531,7 +8319,7 @@
               <w:bottom w:val="nil"/>
               <w:right w:val="nil"/>
             </w:tcBorders>
-            <w:shd w:val="clear"/>
+            <w:shd w:val="clear" w:color="auto" w:fill="auto"/>
             <w:noWrap/>
             <w:vAlign w:val="center"/>
           </w:tcPr>
@@ -8563,7 +8351,6 @@
                 <w:sz w:val="22"/>
                 <w:szCs w:val="22"/>
                 <w:u w:val="none"/>
-                <w:bdr w:val="none" w:color="auto" w:sz="0" w:space="0"/>
                 <w:lang w:val="en-US" w:eastAsia="zh-CN" w:bidi="ar"/>
               </w:rPr>
               <w:t>0.5098281033263364</w:t>
@@ -8579,7 +8366,7 @@
               <w:bottom w:val="nil"/>
               <w:right w:val="nil"/>
             </w:tcBorders>
-            <w:shd w:val="clear"/>
+            <w:shd w:val="clear" w:color="auto" w:fill="auto"/>
             <w:noWrap/>
             <w:vAlign w:val="center"/>
           </w:tcPr>
@@ -8611,7 +8398,6 @@
                 <w:sz w:val="22"/>
                 <w:szCs w:val="22"/>
                 <w:u w:val="none"/>
-                <w:bdr w:val="none" w:color="auto" w:sz="0" w:space="0"/>
                 <w:lang w:val="en-US" w:eastAsia="zh-CN" w:bidi="ar"/>
               </w:rPr>
               <w:t>rpoB_Q148R</w:t>
@@ -8627,7 +8413,7 @@
               <w:bottom w:val="nil"/>
               <w:right w:val="nil"/>
             </w:tcBorders>
-            <w:shd w:val="clear"/>
+            <w:shd w:val="clear" w:color="auto" w:fill="auto"/>
             <w:noWrap/>
             <w:vAlign w:val="center"/>
           </w:tcPr>
@@ -8659,7 +8445,6 @@
                 <w:sz w:val="22"/>
                 <w:szCs w:val="22"/>
                 <w:u w:val="none"/>
-                <w:bdr w:val="none" w:color="auto" w:sz="0" w:space="0"/>
                 <w:lang w:val="en-US" w:eastAsia="zh-CN" w:bidi="ar"/>
               </w:rPr>
               <w:t>rpoB_S574Y</w:t>
@@ -8675,7 +8460,7 @@
               <w:bottom w:val="nil"/>
               <w:right w:val="nil"/>
             </w:tcBorders>
-            <w:shd w:val="clear"/>
+            <w:shd w:val="clear" w:color="auto" w:fill="auto"/>
             <w:noWrap/>
             <w:vAlign w:val="center"/>
           </w:tcPr>
@@ -8707,7 +8492,6 @@
                 <w:sz w:val="22"/>
                 <w:szCs w:val="22"/>
                 <w:u w:val="none"/>
-                <w:bdr w:val="none" w:color="auto" w:sz="0" w:space="0"/>
                 <w:lang w:val="en-US" w:eastAsia="zh-CN" w:bidi="ar"/>
               </w:rPr>
               <w:t>rpoB_S574F</w:t>
@@ -8744,7 +8528,7 @@
               <w:bottom w:val="nil"/>
               <w:right w:val="nil"/>
             </w:tcBorders>
-            <w:shd w:val="clear"/>
+            <w:shd w:val="clear" w:color="auto" w:fill="auto"/>
             <w:noWrap/>
             <w:vAlign w:val="center"/>
           </w:tcPr>
@@ -8776,7 +8560,6 @@
                 <w:sz w:val="22"/>
                 <w:szCs w:val="22"/>
                 <w:u w:val="none"/>
-                <w:bdr w:val="none" w:color="auto" w:sz="0" w:space="0"/>
                 <w:lang w:val="en-US" w:eastAsia="zh-CN" w:bidi="ar"/>
               </w:rPr>
               <w:t>Streptomyces lividans</w:t>
@@ -8792,7 +8575,7 @@
               <w:bottom w:val="nil"/>
               <w:right w:val="nil"/>
             </w:tcBorders>
-            <w:shd w:val="clear"/>
+            <w:shd w:val="clear" w:color="auto" w:fill="auto"/>
             <w:noWrap/>
             <w:vAlign w:val="center"/>
           </w:tcPr>
@@ -8824,7 +8607,6 @@
                 <w:sz w:val="22"/>
                 <w:szCs w:val="22"/>
                 <w:u w:val="none"/>
-                <w:bdr w:val="none" w:color="auto" w:sz="0" w:space="0"/>
                 <w:lang w:val="en-US" w:eastAsia="zh-CN" w:bidi="ar"/>
               </w:rPr>
               <w:t>8</w:t>
@@ -8840,7 +8622,7 @@
               <w:bottom w:val="nil"/>
               <w:right w:val="nil"/>
             </w:tcBorders>
-            <w:shd w:val="clear"/>
+            <w:shd w:val="clear" w:color="auto" w:fill="auto"/>
             <w:noWrap/>
             <w:vAlign w:val="center"/>
           </w:tcPr>
@@ -8872,7 +8654,6 @@
                 <w:sz w:val="22"/>
                 <w:szCs w:val="22"/>
                 <w:u w:val="none"/>
-                <w:bdr w:val="none" w:color="auto" w:sz="0" w:space="0"/>
                 <w:lang w:val="en-US" w:eastAsia="zh-CN" w:bidi="ar"/>
               </w:rPr>
               <w:t>0.4192693982589603</w:t>
@@ -8888,7 +8669,7 @@
               <w:bottom w:val="nil"/>
               <w:right w:val="nil"/>
             </w:tcBorders>
-            <w:shd w:val="clear"/>
+            <w:shd w:val="clear" w:color="auto" w:fill="auto"/>
             <w:noWrap/>
             <w:vAlign w:val="center"/>
           </w:tcPr>
@@ -8920,7 +8701,6 @@
                 <w:sz w:val="22"/>
                 <w:szCs w:val="22"/>
                 <w:u w:val="none"/>
-                <w:bdr w:val="none" w:color="auto" w:sz="0" w:space="0"/>
                 <w:lang w:val="en-US" w:eastAsia="zh-CN" w:bidi="ar"/>
               </w:rPr>
               <w:t>rpoB_Q148R</w:t>
@@ -8936,7 +8716,7 @@
               <w:bottom w:val="nil"/>
               <w:right w:val="nil"/>
             </w:tcBorders>
-            <w:shd w:val="clear"/>
+            <w:shd w:val="clear" w:color="auto" w:fill="auto"/>
             <w:noWrap/>
             <w:vAlign w:val="center"/>
           </w:tcPr>
@@ -8968,7 +8748,6 @@
                 <w:sz w:val="22"/>
                 <w:szCs w:val="22"/>
                 <w:u w:val="none"/>
-                <w:bdr w:val="none" w:color="auto" w:sz="0" w:space="0"/>
                 <w:lang w:val="en-US" w:eastAsia="zh-CN" w:bidi="ar"/>
               </w:rPr>
               <w:t>rpoB_S512F</w:t>
@@ -8984,7 +8763,7 @@
               <w:bottom w:val="nil"/>
               <w:right w:val="nil"/>
             </w:tcBorders>
-            <w:shd w:val="clear"/>
+            <w:shd w:val="clear" w:color="auto" w:fill="auto"/>
             <w:noWrap/>
             <w:vAlign w:val="center"/>
           </w:tcPr>
@@ -9016,7 +8795,6 @@
                 <w:sz w:val="22"/>
                 <w:szCs w:val="22"/>
                 <w:u w:val="none"/>
-                <w:bdr w:val="none" w:color="auto" w:sz="0" w:space="0"/>
                 <w:lang w:val="en-US" w:eastAsia="zh-CN" w:bidi="ar"/>
               </w:rPr>
               <w:t>rpoB_L533H</w:t>
@@ -9053,7 +8831,7 @@
               <w:bottom w:val="nil"/>
               <w:right w:val="nil"/>
             </w:tcBorders>
-            <w:shd w:val="clear"/>
+            <w:shd w:val="clear" w:color="auto" w:fill="auto"/>
             <w:noWrap/>
             <w:vAlign w:val="center"/>
           </w:tcPr>
@@ -9085,7 +8863,6 @@
                 <w:sz w:val="22"/>
                 <w:szCs w:val="22"/>
                 <w:u w:val="none"/>
-                <w:bdr w:val="none" w:color="auto" w:sz="0" w:space="0"/>
                 <w:lang w:val="en-US" w:eastAsia="zh-CN" w:bidi="ar"/>
               </w:rPr>
               <w:t>Burkholderia vietnamiensis</w:t>
@@ -9101,7 +8878,7 @@
               <w:bottom w:val="nil"/>
               <w:right w:val="nil"/>
             </w:tcBorders>
-            <w:shd w:val="clear"/>
+            <w:shd w:val="clear" w:color="auto" w:fill="auto"/>
             <w:noWrap/>
             <w:vAlign w:val="center"/>
           </w:tcPr>
@@ -9133,7 +8910,6 @@
                 <w:sz w:val="22"/>
                 <w:szCs w:val="22"/>
                 <w:u w:val="none"/>
-                <w:bdr w:val="none" w:color="auto" w:sz="0" w:space="0"/>
                 <w:lang w:val="en-US" w:eastAsia="zh-CN" w:bidi="ar"/>
               </w:rPr>
               <w:t>8</w:t>
@@ -9149,7 +8925,7 @@
               <w:bottom w:val="nil"/>
               <w:right w:val="nil"/>
             </w:tcBorders>
-            <w:shd w:val="clear"/>
+            <w:shd w:val="clear" w:color="auto" w:fill="auto"/>
             <w:noWrap/>
             <w:vAlign w:val="center"/>
           </w:tcPr>
@@ -9181,7 +8957,6 @@
                 <w:sz w:val="22"/>
                 <w:szCs w:val="22"/>
                 <w:u w:val="none"/>
-                <w:bdr w:val="none" w:color="auto" w:sz="0" w:space="0"/>
                 <w:lang w:val="en-US" w:eastAsia="zh-CN" w:bidi="ar"/>
               </w:rPr>
               <w:t>0.3989763259749059</w:t>
@@ -9197,7 +8972,7 @@
               <w:bottom w:val="nil"/>
               <w:right w:val="nil"/>
             </w:tcBorders>
-            <w:shd w:val="clear"/>
+            <w:shd w:val="clear" w:color="auto" w:fill="auto"/>
             <w:noWrap/>
             <w:vAlign w:val="center"/>
           </w:tcPr>
@@ -9229,7 +9004,6 @@
                 <w:sz w:val="22"/>
                 <w:szCs w:val="22"/>
                 <w:u w:val="none"/>
-                <w:bdr w:val="none" w:color="auto" w:sz="0" w:space="0"/>
                 <w:lang w:val="en-US" w:eastAsia="zh-CN" w:bidi="ar"/>
               </w:rPr>
               <w:t>rpoB_Q148R</w:t>
@@ -9245,7 +9019,7 @@
               <w:bottom w:val="nil"/>
               <w:right w:val="nil"/>
             </w:tcBorders>
-            <w:shd w:val="clear"/>
+            <w:shd w:val="clear" w:color="auto" w:fill="auto"/>
             <w:noWrap/>
             <w:vAlign w:val="center"/>
           </w:tcPr>
@@ -9277,7 +9051,6 @@
                 <w:sz w:val="22"/>
                 <w:szCs w:val="22"/>
                 <w:u w:val="none"/>
-                <w:bdr w:val="none" w:color="auto" w:sz="0" w:space="0"/>
                 <w:lang w:val="en-US" w:eastAsia="zh-CN" w:bidi="ar"/>
               </w:rPr>
               <w:t>rpoB_S512F</w:t>
@@ -9293,7 +9066,7 @@
               <w:bottom w:val="nil"/>
               <w:right w:val="nil"/>
             </w:tcBorders>
-            <w:shd w:val="clear"/>
+            <w:shd w:val="clear" w:color="auto" w:fill="auto"/>
             <w:noWrap/>
             <w:vAlign w:val="center"/>
           </w:tcPr>
@@ -9325,7 +9098,6 @@
                 <w:sz w:val="22"/>
                 <w:szCs w:val="22"/>
                 <w:u w:val="none"/>
-                <w:bdr w:val="none" w:color="auto" w:sz="0" w:space="0"/>
                 <w:lang w:val="en-US" w:eastAsia="zh-CN" w:bidi="ar"/>
               </w:rPr>
               <w:t>rpoB_S512P</w:t>
@@ -10166,24 +9938,24 @@
           <w:szCs w:val="24"/>
         </w:rPr>
       </w:pPr>
-      <w:r>
+    </w:p>
+    <w:p>
+      <w:pPr>
+        <w:spacing w:after="120" w:line="360" w:lineRule="auto"/>
         <w:rPr>
           <w:rFonts w:hint="default" w:ascii="SimSun" w:hAnsi="SimSun" w:eastAsia="SimSun" w:cs="SimSun"/>
           <w:sz w:val="24"/>
           <w:szCs w:val="24"/>
         </w:rPr>
-        <w:t xml:space="preserve">Helmann JD, et al. Mutations in rpoB That Confer Rifampicin Resistance Can Alter Levels of Peptidoglycan Precursors and Affect β-Lactam Susceptibility. mBio. 2023;14(1):e03168-22. DOI: 10.1128/mbio.03168-22. </w:t>
-      </w:r>
-    </w:p>
-    <w:p>
-      <w:pPr>
-        <w:spacing w:after="120" w:line="360" w:lineRule="auto"/>
+      </w:pPr>
+      <w:r>
         <w:rPr>
           <w:rFonts w:hint="default" w:ascii="SimSun" w:hAnsi="SimSun" w:eastAsia="SimSun" w:cs="SimSun"/>
           <w:sz w:val="24"/>
           <w:szCs w:val="24"/>
         </w:rPr>
-      </w:pPr>
+        <w:t xml:space="preserve">Helmann JD, et al. Mutations in rpoB That Confer Rifampicin Resistance Can Alter Levels of Peptidoglycan Precursors and Affect β-Lactam Susceptibility. mBio. 2023;14(1):e03168-22. DOI: 10.1128/mbio.03168-22. </w:t>
+      </w:r>
     </w:p>
     <w:p>
       <w:pPr>
@@ -10194,13 +9966,165 @@
           <w:szCs w:val="24"/>
         </w:rPr>
       </w:pPr>
-      <w:r>
+    </w:p>
+    <w:p>
+      <w:pPr>
+        <w:spacing w:after="120" w:line="360" w:lineRule="auto"/>
         <w:rPr>
           <w:rFonts w:hint="default" w:ascii="SimSun" w:hAnsi="SimSun" w:eastAsia="SimSun" w:cs="SimSun"/>
           <w:sz w:val="24"/>
           <w:szCs w:val="24"/>
         </w:rPr>
+      </w:pPr>
+      <w:r>
+        <w:rPr>
+          <w:rFonts w:hint="default" w:ascii="SimSun" w:hAnsi="SimSun" w:eastAsia="SimSun" w:cs="SimSun"/>
+          <w:sz w:val="24"/>
+          <w:szCs w:val="24"/>
+        </w:rPr>
         <w:t>“Consensus numbering system for the rifampicin resistance-associated rpoB gene mutations in pathogenic mycobacteria.” Clin Microbiol Infect. 2016;22(11):981-986. DOI: (article)</w:t>
+      </w:r>
+    </w:p>
+    <w:p>
+      <w:pPr>
+        <w:spacing w:after="120" w:line="360" w:lineRule="auto"/>
+        <w:rPr>
+          <w:rFonts w:hint="default" w:ascii="SimSun" w:hAnsi="SimSun" w:eastAsia="SimSun" w:cs="SimSun"/>
+          <w:sz w:val="24"/>
+          <w:szCs w:val="24"/>
+        </w:rPr>
+      </w:pPr>
+    </w:p>
+    <w:p>
+      <w:pPr>
+        <w:spacing w:after="120" w:line="360" w:lineRule="auto"/>
+        <w:rPr>
+          <w:rFonts w:hint="default" w:ascii="SimSun" w:hAnsi="SimSun" w:eastAsia="SimSun" w:cs="SimSun"/>
+          <w:sz w:val="24"/>
+          <w:szCs w:val="24"/>
+        </w:rPr>
+      </w:pPr>
+      <w:bookmarkStart w:id="0" w:name="_GoBack"/>
+      <w:bookmarkEnd w:id="0"/>
+      <w:r>
+        <w:rPr>
+          <w:rFonts w:hint="default" w:ascii="SimSun" w:hAnsi="SimSun" w:eastAsia="SimSun" w:cs="SimSun"/>
+          <w:sz w:val="24"/>
+          <w:szCs w:val="24"/>
+        </w:rPr>
+        <w:t>Yang, J., Fowler, P. W., Earle, S. G., Hunt, M., Iqbal, Z., Phelan, J., ... &amp; CRyPTIC Consortium. (2024). Quantitative drug susceptibility testing for Mycobacterium tuberculosis using unassembled sequencing data and machine learning. PLOS Computational Biology, 20(6), e1012260. https://doi.org/10.1371/journal.pcbi.1012260</w:t>
+      </w:r>
+    </w:p>
+    <w:p>
+      <w:pPr>
+        <w:spacing w:after="120" w:line="360" w:lineRule="auto"/>
+        <w:rPr>
+          <w:rFonts w:hint="default" w:ascii="SimSun" w:hAnsi="SimSun" w:eastAsia="SimSun" w:cs="SimSun"/>
+          <w:sz w:val="24"/>
+          <w:szCs w:val="24"/>
+        </w:rPr>
+      </w:pPr>
+    </w:p>
+    <w:p>
+      <w:pPr>
+        <w:spacing w:after="120" w:line="360" w:lineRule="auto"/>
+        <w:rPr>
+          <w:rFonts w:hint="default" w:ascii="SimSun" w:hAnsi="SimSun" w:eastAsia="SimSun" w:cs="SimSun"/>
+          <w:sz w:val="24"/>
+          <w:szCs w:val="24"/>
+        </w:rPr>
+      </w:pPr>
+      <w:r>
+        <w:rPr>
+          <w:rFonts w:hint="default" w:ascii="SimSun" w:hAnsi="SimSun" w:eastAsia="SimSun" w:cs="SimSun"/>
+          <w:sz w:val="24"/>
+          <w:szCs w:val="24"/>
+        </w:rPr>
+        <w:t>Walker, T. M., Merker, M., Knoblauch, A. M., Helbling, P., Iqbal, Z., Niemann, S., ... &amp; Peto, T. E. A. (2022). Prediction of Mycobacterium tuberculosis antibiotic resistance from whole genome sequencing: an interpretable machine learning approach. Nature Communications, 13, 3078. https://doi.org/10.1038/s41467-022-30780-4</w:t>
+      </w:r>
+    </w:p>
+    <w:p>
+      <w:pPr>
+        <w:spacing w:after="120" w:line="360" w:lineRule="auto"/>
+        <w:rPr>
+          <w:rFonts w:hint="default" w:ascii="SimSun" w:hAnsi="SimSun" w:eastAsia="SimSun" w:cs="SimSun"/>
+          <w:sz w:val="24"/>
+          <w:szCs w:val="24"/>
+        </w:rPr>
+      </w:pPr>
+    </w:p>
+    <w:p>
+      <w:pPr>
+        <w:spacing w:after="120" w:line="360" w:lineRule="auto"/>
+        <w:rPr>
+          <w:rFonts w:hint="default" w:ascii="SimSun" w:hAnsi="SimSun" w:eastAsia="SimSun" w:cs="SimSun"/>
+          <w:sz w:val="24"/>
+          <w:szCs w:val="24"/>
+        </w:rPr>
+      </w:pPr>
+      <w:r>
+        <w:rPr>
+          <w:rFonts w:hint="default" w:ascii="SimSun" w:hAnsi="SimSun" w:eastAsia="SimSun" w:cs="SimSun"/>
+          <w:sz w:val="24"/>
+          <w:szCs w:val="24"/>
+        </w:rPr>
+        <w:t>Davis, J. J., Boisvert, S., Brettin, T., Kenyon, R. W., Mao, C., Olson, R., ... &amp; Xia, F. (2019). Antimicrobial resistance prediction in PATRIC and RAST using curated genome annotation and machine learning. Nature Communications, 10, 5182. https://doi.org/10.1038/s41467-019-13427-1</w:t>
+      </w:r>
+    </w:p>
+    <w:p>
+      <w:pPr>
+        <w:spacing w:after="120" w:line="360" w:lineRule="auto"/>
+        <w:rPr>
+          <w:rFonts w:hint="default" w:ascii="SimSun" w:hAnsi="SimSun" w:eastAsia="SimSun" w:cs="SimSun"/>
+          <w:sz w:val="24"/>
+          <w:szCs w:val="24"/>
+        </w:rPr>
+      </w:pPr>
+    </w:p>
+    <w:p>
+      <w:pPr>
+        <w:spacing w:after="120" w:line="360" w:lineRule="auto"/>
+        <w:rPr>
+          <w:rFonts w:hint="default" w:ascii="SimSun" w:hAnsi="SimSun" w:eastAsia="SimSun" w:cs="SimSun"/>
+          <w:sz w:val="24"/>
+          <w:szCs w:val="24"/>
+        </w:rPr>
+      </w:pPr>
+      <w:r>
+        <w:rPr>
+          <w:rFonts w:hint="default" w:ascii="SimSun" w:hAnsi="SimSun" w:eastAsia="SimSun" w:cs="SimSun"/>
+          <w:sz w:val="24"/>
+          <w:szCs w:val="24"/>
+        </w:rPr>
+        <w:t>Arango-Argoty, G. A., Garner, E., Pruden, A., Heath, L. S., Vikesland, P., &amp; Zhang, L. (2018). DeepARG: a deep learning approach for predicting antibiotic resistance genes from metagenomic data. Nucleic Acids Research, 46(9), 5549–5560. https://doi.org/10.1093/nar/gky083</w:t>
+      </w:r>
+    </w:p>
+    <w:p>
+      <w:pPr>
+        <w:spacing w:after="120" w:line="360" w:lineRule="auto"/>
+        <w:rPr>
+          <w:rFonts w:hint="default" w:ascii="SimSun" w:hAnsi="SimSun" w:eastAsia="SimSun" w:cs="SimSun"/>
+          <w:sz w:val="24"/>
+          <w:szCs w:val="24"/>
+        </w:rPr>
+      </w:pPr>
+    </w:p>
+    <w:p>
+      <w:pPr>
+        <w:spacing w:after="120" w:line="360" w:lineRule="auto"/>
+        <w:rPr>
+          <w:rFonts w:hint="default" w:ascii="SimSun" w:hAnsi="SimSun" w:eastAsia="SimSun" w:cs="SimSun"/>
+          <w:sz w:val="24"/>
+          <w:szCs w:val="24"/>
+        </w:rPr>
+      </w:pPr>
+      <w:r>
+        <w:rPr>
+          <w:rFonts w:hint="default" w:ascii="SimSun" w:hAnsi="SimSun" w:eastAsia="SimSun" w:cs="SimSun"/>
+          <w:sz w:val="24"/>
+          <w:szCs w:val="24"/>
+        </w:rPr>
+        <w:t>Moradigaravand, D., Palm, M., Farewell, A., Mustonen, V., Warringer, J., &amp; Andersson, D. I. (2018). Prediction of antibiotic resistance in Escherichia coli from large-scale pan-genome data using machine learning. mBio, 9(3), e02118-17. https://doi.org/10.1128/mBio.02118-17</w:t>
       </w:r>
     </w:p>
     <w:p>
@@ -10759,7 +10683,7 @@
     <w:lsdException w:qFormat="1" w:unhideWhenUsed="0" w:uiPriority="69" w:semiHidden="0" w:name="Medium Grid 3 Accent 6"/>
     <w:lsdException w:qFormat="1" w:unhideWhenUsed="0" w:uiPriority="70" w:semiHidden="0" w:name="Dark List Accent 6"/>
     <w:lsdException w:qFormat="1" w:unhideWhenUsed="0" w:uiPriority="71" w:semiHidden="0" w:name="Colorful Shading Accent 6"/>
-    <w:lsdException w:unhideWhenUsed="0" w:uiPriority="72" w:semiHidden="0" w:name="Colorful List Accent 6"/>
+    <w:lsdException w:qFormat="1" w:unhideWhenUsed="0" w:uiPriority="72" w:semiHidden="0" w:name="Colorful List Accent 6"/>
     <w:lsdException w:qFormat="1" w:unhideWhenUsed="0" w:uiPriority="73" w:semiHidden="0" w:name="Colorful Grid Accent 6"/>
   </w:latentStyles>
   <w:style w:type="paragraph" w:default="1" w:styleId="1">
@@ -22123,6 +22047,7 @@
   <w:style w:type="table" w:styleId="125">
     <w:name w:val="Colorful List Accent 6"/>
     <w:basedOn w:val="33"/>
+    <w:qFormat/>
     <w:uiPriority w:val="72"/>
     <w:pPr>
       <w:spacing w:after="0" w:line="240" w:lineRule="auto"/>

</xml_diff>